<commit_message>
almost finished describing the iv
</commit_message>
<xml_diff>
--- a/report_word.docx
+++ b/report_word.docx
@@ -40,11 +40,24 @@
       </w:r>
     </w:p>
     <w:p>
-      <w:pPr>
-        <w:pStyle w:val="FirstParagraph"/>
-      </w:pPr>
-      <w:r>
-        <w:t>In this paper, I replicate the analysis of Green and Winik in their 2010 study, “Using random judge assignment to estimate the effects of incarceration and probation on recidivism among drug offenders”. Green and Winik analyze a natural experiment in which 1003 defendants charged with drug-related offenses are assigned to nine judicial calendars</w:t>
+      <w:r>
+        <w:t xml:space="preserve">In this paper, I replicate the analysis of Green and </w:t>
+      </w:r>
+      <w:proofErr w:type="spellStart"/>
+      <w:r>
+        <w:t>Winik</w:t>
+      </w:r>
+      <w:proofErr w:type="spellEnd"/>
+      <w:r>
+        <w:t xml:space="preserve"> in their 2010 study, “Using random judge assignment to estimate the effects of incarceration and probation on recidivism among drug offenders”. Green and </w:t>
+      </w:r>
+      <w:proofErr w:type="spellStart"/>
+      <w:r>
+        <w:t>Winik</w:t>
+      </w:r>
+      <w:proofErr w:type="spellEnd"/>
+      <w:r>
+        <w:t xml:space="preserve"> analyze a natural experiment in which 1003 defendants charged with drug-related offenses are assigned to nine judicial calendars</w:t>
       </w:r>
       <w:r>
         <w:t xml:space="preserve">, each correlated with a single </w:t>
@@ -59,7 +72,15 @@
         <w:t>,</w:t>
       </w:r>
       <w:r>
-        <w:t xml:space="preserve"> between June 1, 2002 and May 9, 2003. They argue that judges’ sentencing behaviors varied sufficiently </w:t>
+        <w:t xml:space="preserve"> between June 1, </w:t>
+      </w:r>
+      <w:proofErr w:type="gramStart"/>
+      <w:r>
+        <w:t>2002</w:t>
+      </w:r>
+      <w:proofErr w:type="gramEnd"/>
+      <w:r>
+        <w:t xml:space="preserve"> and May 9, 2003. They argue that judges’ sentencing behaviors varied sufficiently </w:t>
       </w:r>
       <w:r>
         <w:t>such that random assignment to their court calendars serves as an</w:t>
@@ -77,18 +98,22 @@
         <w:t>on recidivism rates.</w:t>
       </w:r>
     </w:p>
-    <w:p>
-      <w:pPr>
-        <w:pStyle w:val="BodyText"/>
-      </w:pPr>
-      <w:r>
-        <w:t>I additionally consider Roodman’s replication analysis in his paper, “The impacts of incarceration on crime,” in which he explores, among other areas, measures of weak instruments and the effect of the definition of the follow-up interval on the estimated impact of incarceration.</w:t>
-      </w:r>
-    </w:p>
-    <w:p>
-      <w:pPr>
-        <w:pStyle w:val="BodyText"/>
-      </w:pPr>
+    <w:p/>
+    <w:p>
+      <w:r>
+        <w:t xml:space="preserve">I additionally consider </w:t>
+      </w:r>
+      <w:proofErr w:type="spellStart"/>
+      <w:r>
+        <w:t>Roodman’s</w:t>
+      </w:r>
+      <w:proofErr w:type="spellEnd"/>
+      <w:r>
+        <w:t xml:space="preserve"> replication analysis in his paper, “The impacts of incarceration on crime,” in which he explores, among other areas, measures of weak instruments and the effect of the definition of the follow-up interval on the estimated impact of incarceration.</w:t>
+      </w:r>
+    </w:p>
+    <w:p/>
+    <w:p>
       <w:r>
         <w:t>Finally, I examine the distributions…</w:t>
       </w:r>
@@ -104,9 +129,6 @@
       </w:r>
     </w:p>
     <w:p>
-      <w:pPr>
-        <w:pStyle w:val="BodyText"/>
-      </w:pPr>
       <w:r>
         <w:rPr>
           <w:i/>
@@ -115,10 +137,18 @@
         <w:t xml:space="preserve">Data. </w:t>
       </w:r>
       <w:r>
-        <w:t>Green and Winik compile t</w:t>
-      </w:r>
-      <w:r>
-        <w:t xml:space="preserve">he data from public lockup lists and case file records from the DC Superior court, supplemented by the Court’s public electronic case management database.  They restrict </w:t>
+        <w:t xml:space="preserve">Green and </w:t>
+      </w:r>
+      <w:proofErr w:type="spellStart"/>
+      <w:r>
+        <w:t>Winik</w:t>
+      </w:r>
+      <w:proofErr w:type="spellEnd"/>
+      <w:r>
+        <w:t xml:space="preserve"> compile </w:t>
+      </w:r>
+      <w:r>
+        <w:t xml:space="preserve">data from public lockup lists and case file records from the DC Superior court, supplemented by the Court’s public electronic case management database.  They restrict </w:t>
       </w:r>
       <w:r>
         <w:t xml:space="preserve">observations </w:t>
@@ -133,11 +163,19 @@
         <w:t>felony drug offens</w:t>
       </w:r>
       <w:r>
-        <w:t>e or non-drug-related misdemeanors (</w:t>
-      </w:r>
+        <w:t xml:space="preserve">e or </w:t>
+      </w:r>
+      <w:r>
+        <w:t xml:space="preserve">at least one </w:t>
+      </w:r>
+      <w:r>
+        <w:t>non-drug-related misdemeanor (</w:t>
+      </w:r>
+      <w:proofErr w:type="gramStart"/>
       <w:r>
         <w:t>e.g.</w:t>
       </w:r>
+      <w:proofErr w:type="gramEnd"/>
       <w:r>
         <w:t xml:space="preserve"> panhandling or public intoxication) between </w:t>
       </w:r>
@@ -147,150 +185,454 @@
       <w:r>
         <w:t>In order to avoid exposure to multiple treatments (</w:t>
       </w:r>
-      <w:r>
-        <w:t xml:space="preserve">i.e. </w:t>
+      <w:proofErr w:type="gramStart"/>
+      <w:r>
+        <w:t>i.e.</w:t>
+      </w:r>
+      <w:proofErr w:type="gramEnd"/>
+      <w:r>
+        <w:t xml:space="preserve"> </w:t>
       </w:r>
       <w:r>
         <w:t>multiple judges), they additionally exclude a small number of instances when a defendant was sentenced or disposed for multiple cases simultaneously.</w:t>
       </w:r>
+      <w:r>
+        <w:t xml:space="preserve">  Green and </w:t>
+      </w:r>
+      <w:proofErr w:type="spellStart"/>
+      <w:r>
+        <w:t>Winik</w:t>
+      </w:r>
+      <w:proofErr w:type="spellEnd"/>
+      <w:r>
+        <w:t xml:space="preserve"> employ robust cluster standard errors to account for dependency in the observations, as 172 codefendants were assigned the same judge.  Finally, </w:t>
+      </w:r>
+      <w:proofErr w:type="gramStart"/>
+      <w:r>
+        <w:t>the majority of</w:t>
+      </w:r>
+      <w:proofErr w:type="gramEnd"/>
+      <w:r>
+        <w:t xml:space="preserve"> defendants are assigned to the Felony II docket, and Green and </w:t>
+      </w:r>
+      <w:proofErr w:type="spellStart"/>
+      <w:r>
+        <w:t>Winik</w:t>
+      </w:r>
+      <w:proofErr w:type="spellEnd"/>
+      <w:r>
+        <w:t xml:space="preserve"> exclude the cases when defendants were assigned to the Accelerated Felony Calendar (AFTC) pre-randomization.</w:t>
+      </w:r>
     </w:p>
     <w:p>
       <w:pPr>
-        <w:pStyle w:val="BodyText"/>
-      </w:pPr>
-      <w:r>
         <w:rPr>
           <w:i/>
           <w:iCs/>
         </w:rPr>
-        <w:t>Sentencing</w:t>
-      </w:r>
-      <w:r>
-        <w:t>.  Green and Winik measure sentences using continuous and binary variables.  Possible sentences within the data include incarceration</w:t>
-      </w:r>
-      <w:r>
-        <w:t xml:space="preserve"> (</w:t>
-      </w:r>
+      </w:pPr>
+    </w:p>
+    <w:p>
       <w:r>
         <w:rPr>
           <w:i/>
           <w:iCs/>
         </w:rPr>
-        <w:t>incarc</w:t>
-      </w:r>
-      <w:r>
-        <w:t xml:space="preserve"> in months)</w:t>
-      </w:r>
-      <w:r>
-        <w:t>, probation</w:t>
-      </w:r>
-      <w:r>
-        <w:t xml:space="preserve"> (</w:t>
+        <w:t>Sentencing</w:t>
       </w:r>
       <w:r>
         <w:rPr>
           <w:i/>
           <w:iCs/>
         </w:rPr>
-        <w:t>probat</w:t>
-      </w:r>
-      <w:r>
-        <w:t xml:space="preserve"> in months)</w:t>
-      </w:r>
-      <w:r>
-        <w:t xml:space="preserve">, or both.  While probation may be sentenced independently of </w:t>
-      </w:r>
-      <w:r>
-        <w:t>incarceration</w:t>
-      </w:r>
-      <w:r>
-        <w:t xml:space="preserve">, frequently, </w:t>
-      </w:r>
-      <w:r>
-        <w:t>a pre-defined portion of the defendant’s incarceration is indefinitely suspended (</w:t>
-      </w:r>
+        <w:t xml:space="preserve"> (endogenous variables)</w:t>
+      </w:r>
+      <w:r>
+        <w:t xml:space="preserve">.  Green and </w:t>
+      </w:r>
+      <w:proofErr w:type="spellStart"/>
+      <w:r>
+        <w:t>Winik</w:t>
+      </w:r>
+      <w:proofErr w:type="spellEnd"/>
+      <w:r>
+        <w:t xml:space="preserve"> measure sentences using continuous and binary variables.  Possible sentences within the data include incarceration</w:t>
+      </w:r>
+      <w:r>
+        <w:t xml:space="preserve"> (</w:t>
+      </w:r>
+      <w:proofErr w:type="spellStart"/>
       <w:r>
         <w:rPr>
           <w:i/>
           <w:iCs/>
         </w:rPr>
-        <w:t xml:space="preserve">suspend </w:t>
-      </w:r>
-      <w:r>
-        <w:t xml:space="preserve">in months) to be imposed if the defendant fails to comply with the conditions of their probation.  Green and Winik estimate </w:t>
-      </w:r>
-      <w:r>
-        <w:t xml:space="preserve">a </w:t>
-      </w:r>
-      <w:r>
-        <w:t xml:space="preserve">defendant’s </w:t>
-      </w:r>
-      <w:r>
-        <w:t xml:space="preserve">time imprisoned </w:t>
-      </w:r>
-      <w:r>
-        <w:t>(</w:t>
-      </w:r>
+        <w:t>incarc</w:t>
+      </w:r>
+      <w:proofErr w:type="spellEnd"/>
+      <w:r>
+        <w:t xml:space="preserve"> in months)</w:t>
+      </w:r>
+      <w:r>
+        <w:t>, probation</w:t>
+      </w:r>
+      <w:r>
+        <w:t xml:space="preserve"> (</w:t>
+      </w:r>
+      <w:proofErr w:type="spellStart"/>
       <w:r>
         <w:rPr>
           <w:i/>
           <w:iCs/>
         </w:rPr>
-        <w:t>toserve</w:t>
-      </w:r>
-      <w:r>
-        <w:t xml:space="preserve"> in months) as the difference between </w:t>
+        <w:t>probat</w:t>
+      </w:r>
+      <w:proofErr w:type="spellEnd"/>
+      <w:r>
+        <w:t xml:space="preserve"> in months)</w:t>
+      </w:r>
+      <w:r>
+        <w:t xml:space="preserve">, or both.  While probation may be sentenced independently of </w:t>
+      </w:r>
+      <w:r>
+        <w:t>incarceration</w:t>
+      </w:r>
+      <w:r>
+        <w:t xml:space="preserve">, frequently, </w:t>
+      </w:r>
+      <w:r>
+        <w:t>a pre-defined portion of the defendant’s incarceration is indefinitely suspended (</w:t>
       </w:r>
       <w:r>
         <w:rPr>
           <w:i/>
           <w:iCs/>
         </w:rPr>
-        <w:t>incarc</w:t>
-      </w:r>
-      <w:r>
-        <w:t xml:space="preserve"> and </w:t>
-      </w:r>
+        <w:t xml:space="preserve">suspend </w:t>
+      </w:r>
+      <w:r>
+        <w:t xml:space="preserve">in months) to be imposed if the defendant fails to comply with the conditions of their probation.  Green and </w:t>
+      </w:r>
+      <w:proofErr w:type="spellStart"/>
+      <w:r>
+        <w:t>Winik</w:t>
+      </w:r>
+      <w:proofErr w:type="spellEnd"/>
+      <w:r>
+        <w:t xml:space="preserve"> estimate </w:t>
+      </w:r>
+      <w:r>
+        <w:t xml:space="preserve">a </w:t>
+      </w:r>
+      <w:r>
+        <w:t xml:space="preserve">defendant’s </w:t>
+      </w:r>
+      <w:r>
+        <w:t xml:space="preserve">time imprisoned </w:t>
+      </w:r>
+      <w:r>
+        <w:t>(</w:t>
+      </w:r>
+      <w:proofErr w:type="spellStart"/>
       <w:r>
         <w:rPr>
           <w:i/>
           <w:iCs/>
         </w:rPr>
-        <w:t>probat</w:t>
-      </w:r>
-      <w:r>
-        <w:t>.</w:t>
-      </w:r>
-    </w:p>
-    <w:p>
-      <w:pPr>
-        <w:pStyle w:val="BodyText"/>
-      </w:pPr>
-      <w:r>
-        <w:t>Dictionary table?</w:t>
-      </w:r>
-    </w:p>
-    <w:p>
-      <w:pPr>
-        <w:pStyle w:val="FirstParagraph"/>
-      </w:pPr>
+        <w:t>toserve</w:t>
+      </w:r>
+      <w:proofErr w:type="spellEnd"/>
+      <w:r>
+        <w:t xml:space="preserve"> in months) as the difference between </w:t>
+      </w:r>
+      <w:proofErr w:type="spellStart"/>
       <w:r>
         <w:rPr>
           <w:i/>
           <w:iCs/>
         </w:rPr>
-        <w:t>Recidivism</w:t>
-      </w:r>
-      <w:r>
-        <w:t>.  Green and Winik track recidivism as a binary indicator of rearrest (</w:t>
-      </w:r>
+        <w:t>incarc</w:t>
+      </w:r>
+      <w:proofErr w:type="spellEnd"/>
+      <w:r>
+        <w:t xml:space="preserve"> and </w:t>
+      </w:r>
+      <w:proofErr w:type="spellStart"/>
       <w:r>
         <w:rPr>
           <w:i/>
           <w:iCs/>
         </w:rPr>
+        <w:t>probat</w:t>
+      </w:r>
+      <w:proofErr w:type="spellEnd"/>
+      <w:r>
+        <w:t>.</w:t>
+      </w:r>
+    </w:p>
+    <w:p/>
+    <w:tbl>
+      <w:tblPr>
+        <w:tblStyle w:val="TableGrid"/>
+        <w:tblW w:w="0" w:type="auto"/>
+        <w:tblLook w:val="04A0" w:firstRow="1" w:lastRow="0" w:firstColumn="1" w:lastColumn="0" w:noHBand="0" w:noVBand="1"/>
+      </w:tblPr>
+      <w:tblGrid>
+        <w:gridCol w:w="1482"/>
+        <w:gridCol w:w="1603"/>
+        <w:gridCol w:w="6491"/>
+      </w:tblGrid>
+      <w:tr>
+        <w:tc>
+          <w:tcPr>
+            <w:tcW w:w="1482" w:type="dxa"/>
+          </w:tcPr>
+          <w:p>
+            <w:r>
+              <w:lastRenderedPageBreak/>
+              <w:t>Variable</w:t>
+            </w:r>
+          </w:p>
+        </w:tc>
+        <w:tc>
+          <w:tcPr>
+            <w:tcW w:w="876" w:type="dxa"/>
+          </w:tcPr>
+          <w:p>
+            <w:r>
+              <w:t>Name</w:t>
+            </w:r>
+          </w:p>
+        </w:tc>
+        <w:tc>
+          <w:tcPr>
+            <w:tcW w:w="7218" w:type="dxa"/>
+          </w:tcPr>
+          <w:p>
+            <w:r>
+              <w:t>Description</w:t>
+            </w:r>
+          </w:p>
+        </w:tc>
+      </w:tr>
+      <w:tr>
+        <w:tc>
+          <w:tcPr>
+            <w:tcW w:w="1482" w:type="dxa"/>
+          </w:tcPr>
+          <w:p>
+            <w:r>
+              <w:t>Incarceration</w:t>
+            </w:r>
+          </w:p>
+        </w:tc>
+        <w:tc>
+          <w:tcPr>
+            <w:tcW w:w="876" w:type="dxa"/>
+          </w:tcPr>
+          <w:p>
+            <w:proofErr w:type="spellStart"/>
+            <w:r>
+              <w:t>i</w:t>
+            </w:r>
+            <w:r>
+              <w:t>ncarc</w:t>
+            </w:r>
+            <w:proofErr w:type="spellEnd"/>
+          </w:p>
+          <w:p/>
+          <w:p/>
+          <w:p>
+            <w:r>
+              <w:t>incarcerate</w:t>
+            </w:r>
+          </w:p>
+        </w:tc>
+        <w:tc>
+          <w:tcPr>
+            <w:tcW w:w="7218" w:type="dxa"/>
+          </w:tcPr>
+          <w:p>
+            <w:r>
+              <w:t>Months of incarceration initially sentenced (potentially including some portion of suspended time)</w:t>
+            </w:r>
+          </w:p>
+          <w:p/>
+          <w:p>
+            <w:r>
+              <w:t>Binary indicating the defendant was sentenced to incarceration at their disposition</w:t>
+            </w:r>
+          </w:p>
+        </w:tc>
+      </w:tr>
+      <w:tr>
+        <w:tc>
+          <w:tcPr>
+            <w:tcW w:w="1482" w:type="dxa"/>
+          </w:tcPr>
+          <w:p>
+            <w:r>
+              <w:t>Probation</w:t>
+            </w:r>
+          </w:p>
+        </w:tc>
+        <w:tc>
+          <w:tcPr>
+            <w:tcW w:w="876" w:type="dxa"/>
+          </w:tcPr>
+          <w:p>
+            <w:proofErr w:type="spellStart"/>
+            <w:r>
+              <w:t>probat</w:t>
+            </w:r>
+            <w:proofErr w:type="spellEnd"/>
+          </w:p>
+          <w:p/>
+          <w:p/>
+          <w:p>
+            <w:r>
+              <w:t>probatnonzero</w:t>
+            </w:r>
+          </w:p>
+        </w:tc>
+        <w:tc>
+          <w:tcPr>
+            <w:tcW w:w="7218" w:type="dxa"/>
+          </w:tcPr>
+          <w:p>
+            <w:r>
+              <w:t>Months of probation, which may be revoked and replaced with incarceration if the defendant violates the terms of their parole.</w:t>
+            </w:r>
+          </w:p>
+          <w:p/>
+          <w:p>
+            <w:r>
+              <w:t>Binary indicating the defendant was sentenced probation</w:t>
+            </w:r>
+          </w:p>
+        </w:tc>
+      </w:tr>
+      <w:tr>
+        <w:tc>
+          <w:tcPr>
+            <w:tcW w:w="1482" w:type="dxa"/>
+          </w:tcPr>
+          <w:p/>
+        </w:tc>
+        <w:tc>
+          <w:tcPr>
+            <w:tcW w:w="876" w:type="dxa"/>
+          </w:tcPr>
+          <w:p/>
+        </w:tc>
+        <w:tc>
+          <w:tcPr>
+            <w:tcW w:w="7218" w:type="dxa"/>
+          </w:tcPr>
+          <w:p/>
+        </w:tc>
+      </w:tr>
+    </w:tbl>
+    <w:p/>
+    <w:p>
+      <w:r>
+        <w:rPr>
+          <w:i/>
+          <w:iCs/>
+        </w:rPr>
+        <w:t>Covariates (exogenous variables)</w:t>
+      </w:r>
+      <w:r>
+        <w:t>.</w:t>
+      </w:r>
+      <w:r>
+        <w:t xml:space="preserve">  Green and </w:t>
+      </w:r>
+      <w:proofErr w:type="spellStart"/>
+      <w:r>
+        <w:t>Winik</w:t>
+      </w:r>
+      <w:proofErr w:type="spellEnd"/>
+      <w:r>
+        <w:t xml:space="preserve"> verify the random assignment of judges by examining </w:t>
+      </w:r>
+      <w:r>
+        <w:t xml:space="preserve">age, and </w:t>
+      </w:r>
+      <w:r>
+        <w:t xml:space="preserve">binary </w:t>
+      </w:r>
+      <w:r>
+        <w:t xml:space="preserve">and dummy </w:t>
+      </w:r>
+      <w:r>
+        <w:t>demographic data (</w:t>
+      </w:r>
+      <w:proofErr w:type="gramStart"/>
+      <w:r>
+        <w:t>e.g.</w:t>
+      </w:r>
+      <w:proofErr w:type="gramEnd"/>
+      <w:r>
+        <w:t xml:space="preserve"> </w:t>
+      </w:r>
+      <w:r>
+        <w:rPr>
+          <w:i/>
+          <w:iCs/>
+        </w:rPr>
+        <w:t>female</w:t>
+      </w:r>
+      <w:r>
+        <w:t xml:space="preserve">, </w:t>
+      </w:r>
+      <w:r>
+        <w:rPr>
+          <w:i/>
+          <w:iCs/>
+        </w:rPr>
+        <w:t>nonblack</w:t>
+      </w:r>
+      <w:r>
+        <w:t>).  They find no systematic relationships that would undermine their causal inference.  They use these covariates in their regressions to improve the precision of the estimates.</w:t>
+      </w:r>
+    </w:p>
+    <w:p/>
+    <w:p>
+      <w:r>
+        <w:rPr>
+          <w:i/>
+          <w:iCs/>
+        </w:rPr>
+        <w:t>Recidivism</w:t>
+      </w:r>
+      <w:r>
+        <w:rPr>
+          <w:i/>
+          <w:iCs/>
+        </w:rPr>
+        <w:t xml:space="preserve"> (outcome variables)</w:t>
+      </w:r>
+      <w:r>
+        <w:t xml:space="preserve">.  Green and </w:t>
+      </w:r>
+      <w:proofErr w:type="spellStart"/>
+      <w:r>
+        <w:t>Winik</w:t>
+      </w:r>
+      <w:proofErr w:type="spellEnd"/>
+      <w:r>
+        <w:t xml:space="preserve"> track recidivism as a binary indicator of rearrest (</w:t>
+      </w:r>
+      <w:proofErr w:type="spellStart"/>
+      <w:r>
+        <w:rPr>
+          <w:i/>
+          <w:iCs/>
+        </w:rPr>
         <w:t>laterarr</w:t>
       </w:r>
+      <w:proofErr w:type="spellEnd"/>
       <w:r>
         <w:t xml:space="preserve">) within four years from the defendant’s initial disposition in the data.  </w:t>
       </w:r>
@@ -310,31 +652,240 @@
         <w:t xml:space="preserve">.  </w:t>
       </w:r>
       <w:r>
-        <w:t xml:space="preserve">Green and Winik note that starting the follow-up period on the date of disposition confounds the effects on recidivism of deterrence </w:t>
-      </w:r>
-      <w:r>
-        <w:lastRenderedPageBreak/>
-        <w:t xml:space="preserve">and incapacitation.  However, they argue that this effect should be small given that 97.8% of the defendants had at least one year to recidivate upon release within the timeframe of the study.  </w:t>
-      </w:r>
-      <w:r>
-        <w:t xml:space="preserve">Roodman examines </w:t>
+        <w:t xml:space="preserve">Green and </w:t>
+      </w:r>
+      <w:proofErr w:type="spellStart"/>
+      <w:r>
+        <w:t>Winik</w:t>
+      </w:r>
+      <w:proofErr w:type="spellEnd"/>
+      <w:r>
+        <w:t xml:space="preserve"> note that starting the follow-up period on the date of disposition confounds the effects on recidivism of deterrence and incapacitation.  However, they argue that this effect should be small given that 97.8% of the defendants had at least one year to recidivate upon release within the timeframe of the study.  </w:t>
+      </w:r>
+      <w:proofErr w:type="spellStart"/>
+      <w:r>
+        <w:t>Roodman</w:t>
+      </w:r>
+      <w:proofErr w:type="spellEnd"/>
+      <w:r>
+        <w:t xml:space="preserve"> examines </w:t>
       </w:r>
       <w:r>
         <w:t>the sensitivity of the results to the definition of the follow-up period as four years by repeating the analysis while varying the follow-up interval from 2 days to 4 years from the initial date of disposition, which will be discussed below.</w:t>
       </w:r>
     </w:p>
+    <w:p/>
+    <w:p>
+      <w:r>
+        <w:rPr>
+          <w:i/>
+          <w:iCs/>
+        </w:rPr>
+        <w:t>Judge Assignments (</w:t>
+      </w:r>
+      <w:r>
+        <w:rPr>
+          <w:i/>
+          <w:iCs/>
+        </w:rPr>
+        <w:t>i</w:t>
+      </w:r>
+      <w:r>
+        <w:rPr>
+          <w:i/>
+          <w:iCs/>
+        </w:rPr>
+        <w:t xml:space="preserve">nstrumental </w:t>
+      </w:r>
+      <w:r>
+        <w:rPr>
+          <w:i/>
+          <w:iCs/>
+        </w:rPr>
+        <w:t>v</w:t>
+      </w:r>
+      <w:r>
+        <w:rPr>
+          <w:i/>
+          <w:iCs/>
+        </w:rPr>
+        <w:t>ariable)</w:t>
+      </w:r>
+      <w:r>
+        <w:t>.  A mechanical wheel randomly assigns defendants to calendars</w:t>
+      </w:r>
+      <w:r>
+        <w:t>, associated with a set of judges for a given year.  Therefore, random assignment of the calendars exposes defendants to discrete sets of judges.  Notably, the judges assigned to each calendar may rotate annually</w:t>
+      </w:r>
+      <w:r>
+        <w:t>.  Random assignment therefore is of the calendar, and not the set of judges</w:t>
+      </w:r>
+      <w:r>
+        <w:t>.</w:t>
+      </w:r>
+      <w:r>
+        <w:t xml:space="preserve">  </w:t>
+      </w:r>
+      <w:proofErr w:type="gramStart"/>
+      <w:r>
+        <w:t>In order to</w:t>
+      </w:r>
+      <w:proofErr w:type="gramEnd"/>
+      <w:r>
+        <w:t xml:space="preserve"> verify the stationarity of the random assignment and instrumental variable</w:t>
+      </w:r>
+      <w:r>
+        <w:t xml:space="preserve"> throughout the calendar year</w:t>
+      </w:r>
+      <w:r>
+        <w:t xml:space="preserve">, </w:t>
+      </w:r>
+      <w:r>
+        <w:t xml:space="preserve">I chart the average sentence (regarding months of total incarceration, probation, imprisonment) for a given month in a given judicial calendar.  </w:t>
+      </w:r>
+      <w:commentRangeStart w:id="2"/>
+      <w:r>
+        <w:t>The total incarceration time sentenced in calendar 2 visibly changes at the beginning of 2003 and again in 2004.</w:t>
+      </w:r>
+      <w:commentRangeEnd w:id="2"/>
+      <w:r>
+        <w:rPr>
+          <w:rStyle w:val="CommentReference"/>
+        </w:rPr>
+        <w:commentReference w:id="2"/>
+      </w:r>
+    </w:p>
+    <w:p/>
+    <w:p>
+      <w:r>
+        <w:t xml:space="preserve">Online research has failed to clarify the assignment mechanism, as </w:t>
+      </w:r>
+      <w:r>
+        <w:t xml:space="preserve">consistent </w:t>
+      </w:r>
+      <w:r>
+        <w:t xml:space="preserve">online </w:t>
+      </w:r>
+      <w:r>
+        <w:t xml:space="preserve">documentation of local rule changes </w:t>
+      </w:r>
+      <w:proofErr w:type="gramStart"/>
+      <w:r>
+        <w:t>do</w:t>
+      </w:r>
+      <w:proofErr w:type="gramEnd"/>
+      <w:r>
+        <w:t xml:space="preserve"> not precede 2015.</w:t>
+      </w:r>
+      <w:r>
+        <w:rPr>
+          <w:rStyle w:val="FootnoteReference"/>
+        </w:rPr>
+        <w:footnoteReference w:id="1"/>
+      </w:r>
+      <w:r>
+        <w:t xml:space="preserve">  </w:t>
+      </w:r>
+      <w:r>
+        <w:t>I was able to find documentation regarding the random assignment of the DC District Court (see appendix 1 for further documentation on judicial assignment).</w:t>
+      </w:r>
+    </w:p>
+    <w:p/>
+    <w:p/>
     <w:p>
       <w:pPr>
-        <w:pStyle w:val="BodyText"/>
+        <w:pStyle w:val="Heading1"/>
       </w:pPr>
       <w:r>
-        <w:t>Covariates.</w:t>
-      </w:r>
-    </w:p>
+        <w:t>Appendix 1. Rules of the United States District Court for the District of Columbia (2015, updated 2019)</w:t>
+      </w:r>
+    </w:p>
+    <w:p>
+      <w:r>
+        <w:t>The local rule changes updated as of July 2019 clarif</w:t>
+      </w:r>
+      <w:r>
+        <w:t>y</w:t>
+      </w:r>
+      <w:r>
+        <w:t xml:space="preserve"> how the Calendar and Case Management Committee handles random assignment of cases </w:t>
+      </w:r>
+      <w:proofErr w:type="gramStart"/>
+      <w:r>
+        <w:t>currently, and</w:t>
+      </w:r>
+      <w:proofErr w:type="gramEnd"/>
+      <w:r>
+        <w:t xml:space="preserve"> suggests that the set of judges associated with a particular calendar or “deck” are repeatedly sampled randomly without replacement;</w:t>
+      </w:r>
+      <w:r>
+        <w:rPr>
+          <w:rStyle w:val="FootnoteReference"/>
+        </w:rPr>
+        <w:footnoteReference w:id="2"/>
+      </w:r>
+      <w:r>
+        <w:t xml:space="preserve"> however, the document does not clearly specify assignment mechanism to the “appropriate” deck or set of judges.</w:t>
+      </w:r>
+    </w:p>
+    <w:p/>
     <w:p>
       <w:pPr>
-        <w:pStyle w:val="BodyText"/>
+        <w:ind w:left="720"/>
       </w:pPr>
+      <w:r>
+        <w:t xml:space="preserve">The Clerk shall create a separate assignment deck in the automated system for each subclassification of civil and criminal cases established by the Court pursuant to </w:t>
+      </w:r>
+      <w:proofErr w:type="spellStart"/>
+      <w:r>
+        <w:t>LCvR</w:t>
+      </w:r>
+      <w:proofErr w:type="spellEnd"/>
+      <w:r>
+        <w:t xml:space="preserve"> 40.2 of these Rules and a separate deck </w:t>
+      </w:r>
+      <w:r>
+        <w:t xml:space="preserve">[or calendar] </w:t>
+      </w:r>
+      <w:r>
+        <w:t>for miscellaneous cases. The decks will be created by the Liaison to the Calendar and Case Management Committee or the Liaison's backup and access to this function shall be restricted to these individuals to protect the integrity and confidentiality of the random assignment of cases. The Calendar and Case Management Committee will, from time to time determine and indicate by order the frequency with which each judge's name shall appear in each designated deck, to effectuate an even distribution of cases among the active judges.</w:t>
+      </w:r>
+    </w:p>
+    <w:p>
+      <w:pPr>
+        <w:ind w:left="720"/>
+      </w:pPr>
+    </w:p>
+    <w:p>
+      <w:pPr>
+        <w:ind w:left="720"/>
+      </w:pPr>
+      <w:r>
+        <w:t>At the time</w:t>
+      </w:r>
+      <w:r>
+        <w:t>…</w:t>
+      </w:r>
+      <w:r>
+        <w:t xml:space="preserve">information is returned in a criminal </w:t>
+      </w:r>
+      <w:proofErr w:type="gramStart"/>
+      <w:r>
+        <w:t>case,</w:t>
+      </w:r>
+      <w:proofErr w:type="gramEnd"/>
+      <w:r>
+        <w:t xml:space="preserve"> the case shall be assigned to the judge whose name appears on the screen when the appropriate deck is selected</w:t>
+      </w:r>
+      <w:r>
+        <w:t>.</w:t>
+      </w:r>
+      <w:r>
+        <w:rPr>
+          <w:rStyle w:val="FootnoteReference"/>
+        </w:rPr>
+        <w:footnoteReference w:id="3"/>
+      </w:r>
     </w:p>
     <w:bookmarkEnd w:id="1"/>
     <w:sectPr>
@@ -346,6 +897,45 @@
 </w:document>
 </file>
 
+<file path=word/comments.xml><?xml version="1.0" encoding="utf-8"?>
+<w:comments xmlns:wpc="http://schemas.microsoft.com/office/word/2010/wordprocessingCanvas" xmlns:cx="http://schemas.microsoft.com/office/drawing/2014/chartex" xmlns:cx1="http://schemas.microsoft.com/office/drawing/2015/9/8/chartex" xmlns:cx2="http://schemas.microsoft.com/office/drawing/2015/10/21/chartex" xmlns:cx3="http://schemas.microsoft.com/office/drawing/2016/5/9/chartex" xmlns:cx4="http://schemas.microsoft.com/office/drawing/2016/5/10/chartex" xmlns:cx5="http://schemas.microsoft.com/office/drawing/2016/5/11/chartex" xmlns:cx6="http://schemas.microsoft.com/office/drawing/2016/5/12/chartex" xmlns:cx7="http://schemas.microsoft.com/office/drawing/2016/5/13/chartex" xmlns:cx8="http://schemas.microsoft.com/office/drawing/2016/5/14/chartex" xmlns:mc="http://schemas.openxmlformats.org/markup-compatibility/2006" xmlns:aink="http://schemas.microsoft.com/office/drawing/2016/ink" xmlns:am3d="http://schemas.microsoft.com/office/drawing/2017/model3d" xmlns:o="urn:schemas-microsoft-com:office:office" xmlns:oel="http://schemas.microsoft.com/office/2019/extlst" xmlns:r="http://schemas.openxmlformats.org/officeDocument/2006/relationships" xmlns:m="http://schemas.openxmlformats.org/officeDocument/2006/math" xmlns:v="urn:schemas-microsoft-com:vml" xmlns:wp14="http://schemas.microsoft.com/office/word/2010/wordprocessingDrawing" xmlns:wp="http://schemas.openxmlformats.org/drawingml/2006/wordprocessingDrawing" xmlns:w10="urn:schemas-microsoft-com:office:word" xmlns:w="http://schemas.openxmlformats.org/wordprocessingml/2006/main" xmlns:w14="http://schemas.microsoft.com/office/word/2010/wordml" xmlns:w15="http://schemas.microsoft.com/office/word/2012/wordml" xmlns:w16cex="http://schemas.microsoft.com/office/word/2018/wordml/cex" xmlns:w16cid="http://schemas.microsoft.com/office/word/2016/wordml/cid" xmlns:w16="http://schemas.microsoft.com/office/word/2018/wordml" xmlns:w16sdtdh="http://schemas.microsoft.com/office/word/2020/wordml/sdtdatahash" xmlns:w16se="http://schemas.microsoft.com/office/word/2015/wordml/symex" xmlns:wpg="http://schemas.microsoft.com/office/word/2010/wordprocessingGroup" xmlns:wpi="http://schemas.microsoft.com/office/word/2010/wordprocessingInk" xmlns:wne="http://schemas.microsoft.com/office/word/2006/wordml" xmlns:wps="http://schemas.microsoft.com/office/word/2010/wordprocessingShape" mc:Ignorable="w14 w15 w16se w16cid w16 w16cex w16sdtdh wp14">
+  <w:comment w:id="2" w:author="Arielle Herman" w:date="2022-12-25T20:43:00Z" w:initials="AH">
+    <w:p>
+      <w:pPr>
+        <w:pStyle w:val="CommentText"/>
+      </w:pPr>
+      <w:r>
+        <w:rPr>
+          <w:rStyle w:val="CommentReference"/>
+        </w:rPr>
+        <w:annotationRef/>
+      </w:r>
+      <w:r>
+        <w:t>What do I want to say about this?  They all are kind of funky.</w:t>
+      </w:r>
+    </w:p>
+  </w:comment>
+</w:comments>
+</file>
+
+<file path=word/commentsExtended.xml><?xml version="1.0" encoding="utf-8"?>
+<w15:commentsEx xmlns:wpc="http://schemas.microsoft.com/office/word/2010/wordprocessingCanvas" xmlns:cx="http://schemas.microsoft.com/office/drawing/2014/chartex" xmlns:cx1="http://schemas.microsoft.com/office/drawing/2015/9/8/chartex" xmlns:cx2="http://schemas.microsoft.com/office/drawing/2015/10/21/chartex" xmlns:cx3="http://schemas.microsoft.com/office/drawing/2016/5/9/chartex" xmlns:cx4="http://schemas.microsoft.com/office/drawing/2016/5/10/chartex" xmlns:cx5="http://schemas.microsoft.com/office/drawing/2016/5/11/chartex" xmlns:cx6="http://schemas.microsoft.com/office/drawing/2016/5/12/chartex" xmlns:cx7="http://schemas.microsoft.com/office/drawing/2016/5/13/chartex" xmlns:cx8="http://schemas.microsoft.com/office/drawing/2016/5/14/chartex" xmlns:mc="http://schemas.openxmlformats.org/markup-compatibility/2006" xmlns:aink="http://schemas.microsoft.com/office/drawing/2016/ink" xmlns:am3d="http://schemas.microsoft.com/office/drawing/2017/model3d" xmlns:o="urn:schemas-microsoft-com:office:office" xmlns:oel="http://schemas.microsoft.com/office/2019/extlst" xmlns:r="http://schemas.openxmlformats.org/officeDocument/2006/relationships" xmlns:m="http://schemas.openxmlformats.org/officeDocument/2006/math" xmlns:v="urn:schemas-microsoft-com:vml" xmlns:wp14="http://schemas.microsoft.com/office/word/2010/wordprocessingDrawing" xmlns:wp="http://schemas.openxmlformats.org/drawingml/2006/wordprocessingDrawing" xmlns:w10="urn:schemas-microsoft-com:office:word" xmlns:w="http://schemas.openxmlformats.org/wordprocessingml/2006/main" xmlns:w14="http://schemas.microsoft.com/office/word/2010/wordml" xmlns:w15="http://schemas.microsoft.com/office/word/2012/wordml" xmlns:w16cex="http://schemas.microsoft.com/office/word/2018/wordml/cex" xmlns:w16cid="http://schemas.microsoft.com/office/word/2016/wordml/cid" xmlns:w16="http://schemas.microsoft.com/office/word/2018/wordml" xmlns:w16sdtdh="http://schemas.microsoft.com/office/word/2020/wordml/sdtdatahash" xmlns:w16se="http://schemas.microsoft.com/office/word/2015/wordml/symex" xmlns:wpg="http://schemas.microsoft.com/office/word/2010/wordprocessingGroup" xmlns:wpi="http://schemas.microsoft.com/office/word/2010/wordprocessingInk" xmlns:wne="http://schemas.microsoft.com/office/word/2006/wordml" xmlns:wps="http://schemas.microsoft.com/office/word/2010/wordprocessingShape" mc:Ignorable="w14 w15 w16se w16cid w16 w16cex w16sdtdh wp14">
+  <w15:commentEx w15:paraId="5E11E15A" w15:done="0"/>
+</w15:commentsEx>
+</file>
+
+<file path=word/commentsExtensible.xml><?xml version="1.0" encoding="utf-8"?>
+<w16cex:commentsExtensible xmlns:wpc="http://schemas.microsoft.com/office/word/2010/wordprocessingCanvas" xmlns:cx="http://schemas.microsoft.com/office/drawing/2014/chartex" xmlns:cx1="http://schemas.microsoft.com/office/drawing/2015/9/8/chartex" xmlns:cx2="http://schemas.microsoft.com/office/drawing/2015/10/21/chartex" xmlns:cx3="http://schemas.microsoft.com/office/drawing/2016/5/9/chartex" xmlns:cx4="http://schemas.microsoft.com/office/drawing/2016/5/10/chartex" xmlns:cx5="http://schemas.microsoft.com/office/drawing/2016/5/11/chartex" xmlns:cx6="http://schemas.microsoft.com/office/drawing/2016/5/12/chartex" xmlns:cx7="http://schemas.microsoft.com/office/drawing/2016/5/13/chartex" xmlns:cx8="http://schemas.microsoft.com/office/drawing/2016/5/14/chartex" xmlns:mc="http://schemas.openxmlformats.org/markup-compatibility/2006" xmlns:aink="http://schemas.microsoft.com/office/drawing/2016/ink" xmlns:am3d="http://schemas.microsoft.com/office/drawing/2017/model3d" xmlns:o="urn:schemas-microsoft-com:office:office" xmlns:oel="http://schemas.microsoft.com/office/2019/extlst" xmlns:r="http://schemas.openxmlformats.org/officeDocument/2006/relationships" xmlns:m="http://schemas.openxmlformats.org/officeDocument/2006/math" xmlns:v="urn:schemas-microsoft-com:vml" xmlns:wp14="http://schemas.microsoft.com/office/word/2010/wordprocessingDrawing" xmlns:wp="http://schemas.openxmlformats.org/drawingml/2006/wordprocessingDrawing" xmlns:w10="urn:schemas-microsoft-com:office:word" xmlns:w="http://schemas.openxmlformats.org/wordprocessingml/2006/main" xmlns:w14="http://schemas.microsoft.com/office/word/2010/wordml" xmlns:w15="http://schemas.microsoft.com/office/word/2012/wordml" xmlns:w16cex="http://schemas.microsoft.com/office/word/2018/wordml/cex" xmlns:w16cid="http://schemas.microsoft.com/office/word/2016/wordml/cid" xmlns:w16="http://schemas.microsoft.com/office/word/2018/wordml" xmlns:w16sdtdh="http://schemas.microsoft.com/office/word/2020/wordml/sdtdatahash" xmlns:w16se="http://schemas.microsoft.com/office/word/2015/wordml/symex" xmlns:wpg="http://schemas.microsoft.com/office/word/2010/wordprocessingGroup" xmlns:wpi="http://schemas.microsoft.com/office/word/2010/wordprocessingInk" xmlns:wne="http://schemas.microsoft.com/office/word/2006/wordml" xmlns:wps="http://schemas.microsoft.com/office/word/2010/wordprocessingShape" mc:Ignorable="w14 w15 w16se w16cid w16 w16cex w16sdtdh wp14">
+  <w16cex:commentExtensible w16cex:durableId="2753348B" w16cex:dateUtc="2022-12-26T01:43:00Z"/>
+</w16cex:commentsExtensible>
+</file>
+
+<file path=word/commentsIds.xml><?xml version="1.0" encoding="utf-8"?>
+<w16cid:commentsIds xmlns:wpc="http://schemas.microsoft.com/office/word/2010/wordprocessingCanvas" xmlns:cx="http://schemas.microsoft.com/office/drawing/2014/chartex" xmlns:cx1="http://schemas.microsoft.com/office/drawing/2015/9/8/chartex" xmlns:cx2="http://schemas.microsoft.com/office/drawing/2015/10/21/chartex" xmlns:cx3="http://schemas.microsoft.com/office/drawing/2016/5/9/chartex" xmlns:cx4="http://schemas.microsoft.com/office/drawing/2016/5/10/chartex" xmlns:cx5="http://schemas.microsoft.com/office/drawing/2016/5/11/chartex" xmlns:cx6="http://schemas.microsoft.com/office/drawing/2016/5/12/chartex" xmlns:cx7="http://schemas.microsoft.com/office/drawing/2016/5/13/chartex" xmlns:cx8="http://schemas.microsoft.com/office/drawing/2016/5/14/chartex" xmlns:mc="http://schemas.openxmlformats.org/markup-compatibility/2006" xmlns:aink="http://schemas.microsoft.com/office/drawing/2016/ink" xmlns:am3d="http://schemas.microsoft.com/office/drawing/2017/model3d" xmlns:o="urn:schemas-microsoft-com:office:office" xmlns:oel="http://schemas.microsoft.com/office/2019/extlst" xmlns:r="http://schemas.openxmlformats.org/officeDocument/2006/relationships" xmlns:m="http://schemas.openxmlformats.org/officeDocument/2006/math" xmlns:v="urn:schemas-microsoft-com:vml" xmlns:wp14="http://schemas.microsoft.com/office/word/2010/wordprocessingDrawing" xmlns:wp="http://schemas.openxmlformats.org/drawingml/2006/wordprocessingDrawing" xmlns:w10="urn:schemas-microsoft-com:office:word" xmlns:w="http://schemas.openxmlformats.org/wordprocessingml/2006/main" xmlns:w14="http://schemas.microsoft.com/office/word/2010/wordml" xmlns:w15="http://schemas.microsoft.com/office/word/2012/wordml" xmlns:w16cex="http://schemas.microsoft.com/office/word/2018/wordml/cex" xmlns:w16cid="http://schemas.microsoft.com/office/word/2016/wordml/cid" xmlns:w16="http://schemas.microsoft.com/office/word/2018/wordml" xmlns:w16sdtdh="http://schemas.microsoft.com/office/word/2020/wordml/sdtdatahash" xmlns:w16se="http://schemas.microsoft.com/office/word/2015/wordml/symex" xmlns:wpg="http://schemas.microsoft.com/office/word/2010/wordprocessingGroup" xmlns:wpi="http://schemas.microsoft.com/office/word/2010/wordprocessingInk" xmlns:wne="http://schemas.microsoft.com/office/word/2006/wordml" xmlns:wps="http://schemas.microsoft.com/office/word/2010/wordprocessingShape" mc:Ignorable="w14 w15 w16se w16cid w16 w16cex w16sdtdh wp14">
+  <w16cid:commentId w16cid:paraId="5E11E15A" w16cid:durableId="2753348B"/>
+</w16cid:commentsIds>
+</file>
+
 <file path=word/endnotes.xml><?xml version="1.0" encoding="utf-8"?>
 <w:endnotes xmlns:wpc="http://schemas.microsoft.com/office/word/2010/wordprocessingCanvas" xmlns:cx="http://schemas.microsoft.com/office/drawing/2014/chartex" xmlns:cx1="http://schemas.microsoft.com/office/drawing/2015/9/8/chartex" xmlns:cx2="http://schemas.microsoft.com/office/drawing/2015/10/21/chartex" xmlns:cx3="http://schemas.microsoft.com/office/drawing/2016/5/9/chartex" xmlns:cx4="http://schemas.microsoft.com/office/drawing/2016/5/10/chartex" xmlns:cx5="http://schemas.microsoft.com/office/drawing/2016/5/11/chartex" xmlns:cx6="http://schemas.microsoft.com/office/drawing/2016/5/12/chartex" xmlns:cx7="http://schemas.microsoft.com/office/drawing/2016/5/13/chartex" xmlns:cx8="http://schemas.microsoft.com/office/drawing/2016/5/14/chartex" xmlns:mc="http://schemas.openxmlformats.org/markup-compatibility/2006" xmlns:aink="http://schemas.microsoft.com/office/drawing/2016/ink" xmlns:am3d="http://schemas.microsoft.com/office/drawing/2017/model3d" xmlns:o="urn:schemas-microsoft-com:office:office" xmlns:oel="http://schemas.microsoft.com/office/2019/extlst" xmlns:r="http://schemas.openxmlformats.org/officeDocument/2006/relationships" xmlns:m="http://schemas.openxmlformats.org/officeDocument/2006/math" xmlns:v="urn:schemas-microsoft-com:vml" xmlns:wp14="http://schemas.microsoft.com/office/word/2010/wordprocessingDrawing" xmlns:wp="http://schemas.openxmlformats.org/drawingml/2006/wordprocessingDrawing" xmlns:w10="urn:schemas-microsoft-com:office:word" xmlns:w="http://schemas.openxmlformats.org/wordprocessingml/2006/main" xmlns:w14="http://schemas.microsoft.com/office/word/2010/wordml" xmlns:w15="http://schemas.microsoft.com/office/word/2012/wordml" xmlns:w16cex="http://schemas.microsoft.com/office/word/2018/wordml/cex" xmlns:w16cid="http://schemas.microsoft.com/office/word/2016/wordml/cid" xmlns:w16="http://schemas.microsoft.com/office/word/2018/wordml" xmlns:w16sdtdh="http://schemas.microsoft.com/office/word/2020/wordml/sdtdatahash" xmlns:w16se="http://schemas.microsoft.com/office/word/2015/wordml/symex" xmlns:wpg="http://schemas.microsoft.com/office/word/2010/wordprocessingGroup" xmlns:wpi="http://schemas.microsoft.com/office/word/2010/wordprocessingInk" xmlns:wne="http://schemas.microsoft.com/office/word/2006/wordml" xmlns:wps="http://schemas.microsoft.com/office/word/2010/wordprocessingShape" mc:Ignorable="w14 w15 w16se w16cid w16 w16cex w16sdtdh wp14">
   <w:endnote w:type="separator" w:id="-1">
@@ -378,6 +968,108 @@
     <w:p>
       <w:r>
         <w:continuationSeparator/>
+      </w:r>
+    </w:p>
+  </w:footnote>
+  <w:footnote w:id="1">
+    <w:p>
+      <w:pPr>
+        <w:pStyle w:val="FootnoteText"/>
+      </w:pPr>
+      <w:r>
+        <w:rPr>
+          <w:rStyle w:val="FootnoteReference"/>
+        </w:rPr>
+        <w:footnoteRef/>
+      </w:r>
+      <w:r>
+        <w:t xml:space="preserve"> </w:t>
+      </w:r>
+      <w:r>
+        <w:fldChar w:fldCharType="begin"/>
+      </w:r>
+      <w:r>
+        <w:instrText xml:space="preserve"> ADDIN ZOTERO_ITEM CSL_CITATION {"citationID":"lRjueF0F","properties":{"formattedCitation":"\\uc0\\u8220{}Prior Rule Changes | District of Columbia | United States District Court,\\uc0\\u8221{} accessed December 25, 2022, https://www.dcd.uscourts.gov/prior-rule-changes.","plainCitation":"“Prior Rule Changes | District of Columbia | United States District Court,” accessed December 25, 2022, https://www.dcd.uscourts.gov/prior-rule-changes.","noteIndex":1},"citationItems":[{"id":2049,"uris":["http://zotero.org/users/2642876/items/U64NLZUM"],"itemData":{"id":2049,"type":"webpage","title":"Prior Rule Changes | District of Columbia | United States District Court","URL":"https://www.dcd.uscourts.gov/prior-rule-changes","accessed":{"date-parts":[["2022",12,25]]}}}],"schema":"https://github.com/citation-style-language/schema/raw/master/csl-citation.json"} </w:instrText>
+      </w:r>
+      <w:r>
+        <w:fldChar w:fldCharType="separate"/>
+      </w:r>
+      <w:r>
+        <w:rPr>
+          <w:rFonts w:ascii="Times New Roman" w:hAnsi="Times New Roman" w:cs="Times New Roman"/>
+        </w:rPr>
+        <w:t>“Prior Rule Changes | District of Columbia | United States District Court,” accessed December 25, 2022, https://www.dcd.uscourts.gov/prior-rule-changes.</w:t>
+      </w:r>
+      <w:r>
+        <w:fldChar w:fldCharType="end"/>
+      </w:r>
+    </w:p>
+  </w:footnote>
+  <w:footnote w:id="2">
+    <w:p>
+      <w:pPr>
+        <w:pStyle w:val="FootnoteText"/>
+      </w:pPr>
+      <w:r>
+        <w:rPr>
+          <w:rStyle w:val="FootnoteReference"/>
+        </w:rPr>
+        <w:footnoteRef/>
+      </w:r>
+      <w:r>
+        <w:t xml:space="preserve"> </w:t>
+      </w:r>
+      <w:r>
+        <w:fldChar w:fldCharType="begin"/>
+      </w:r>
+      <w:r>
+        <w:instrText xml:space="preserve"> ADDIN ZOTERO_ITEM CSL_CITATION {"citationID":"w06wXIbh","properties":{"formattedCitation":"E Barrett Prettyman, \\uc0\\u8220{}EFFECTIVE AS OF SEPTEMBER 2015,\\uc0\\u8221{} n.d.","plainCitation":"E Barrett Prettyman, “EFFECTIVE AS OF SEPTEMBER 2015,” n.d.","noteIndex":2},"citationItems":[{"id":2048,"uris":["http://zotero.org/users/2642876/items/HNHDFIXM"],"itemData":{"id":2048,"type":"article-journal","language":"en","source":"Zotero","title":"EFFECTIVE AS OF SEPTEMBER 2015","author":[{"family":"Prettyman","given":"E Barrett"}]}}],"schema":"https://github.com/citation-style-language/schema/raw/master/csl-citation.json"} </w:instrText>
+      </w:r>
+      <w:r>
+        <w:fldChar w:fldCharType="separate"/>
+      </w:r>
+      <w:r>
+        <w:rPr>
+          <w:rFonts w:ascii="Times New Roman" w:hAnsi="Times New Roman" w:cs="Times New Roman"/>
+        </w:rPr>
+        <w:t>E Barrett Prettyman, “EFFECTIVE AS OF SEPTEMBER 2015,” n.d.</w:t>
+      </w:r>
+      <w:r>
+        <w:fldChar w:fldCharType="end"/>
+      </w:r>
+    </w:p>
+  </w:footnote>
+  <w:footnote w:id="3">
+    <w:p>
+      <w:pPr>
+        <w:pStyle w:val="FootnoteText"/>
+      </w:pPr>
+      <w:r>
+        <w:rPr>
+          <w:rStyle w:val="FootnoteReference"/>
+        </w:rPr>
+        <w:footnoteRef/>
+      </w:r>
+      <w:r>
+        <w:t xml:space="preserve"> </w:t>
+      </w:r>
+      <w:r>
+        <w:fldChar w:fldCharType="begin"/>
+      </w:r>
+      <w:r>
+        <w:instrText xml:space="preserve"> ADDIN ZOTERO_ITEM CSL_CITATION {"citationID":"VdtnJOZT","properties":{"formattedCitation":"Prettyman.","plainCitation":"Prettyman.","noteIndex":3},"citationItems":[{"id":2048,"uris":["http://zotero.org/users/2642876/items/HNHDFIXM"],"itemData":{"id":2048,"type":"article-journal","language":"en","source":"Zotero","title":"EFFECTIVE AS OF SEPTEMBER 2015","author":[{"family":"Prettyman","given":"E Barrett"}]}}],"schema":"https://github.com/citation-style-language/schema/raw/master/csl-citation.json"} </w:instrText>
+      </w:r>
+      <w:r>
+        <w:fldChar w:fldCharType="separate"/>
+      </w:r>
+      <w:r>
+        <w:rPr>
+          <w:rFonts w:ascii="Times New Roman" w:hAnsi="Times New Roman" w:cs="Times New Roman"/>
+        </w:rPr>
+        <w:t>Prettyman.</w:t>
+      </w:r>
+      <w:r>
+        <w:fldChar w:fldCharType="end"/>
       </w:r>
     </w:p>
   </w:footnote>
@@ -467,6 +1159,14 @@
     <w:abstractNumId w:val="0"/>
   </w:num>
 </w:numbering>
+</file>
+
+<file path=word/people.xml><?xml version="1.0" encoding="utf-8"?>
+<w15:people xmlns:wpc="http://schemas.microsoft.com/office/word/2010/wordprocessingCanvas" xmlns:cx="http://schemas.microsoft.com/office/drawing/2014/chartex" xmlns:cx1="http://schemas.microsoft.com/office/drawing/2015/9/8/chartex" xmlns:cx2="http://schemas.microsoft.com/office/drawing/2015/10/21/chartex" xmlns:cx3="http://schemas.microsoft.com/office/drawing/2016/5/9/chartex" xmlns:cx4="http://schemas.microsoft.com/office/drawing/2016/5/10/chartex" xmlns:cx5="http://schemas.microsoft.com/office/drawing/2016/5/11/chartex" xmlns:cx6="http://schemas.microsoft.com/office/drawing/2016/5/12/chartex" xmlns:cx7="http://schemas.microsoft.com/office/drawing/2016/5/13/chartex" xmlns:cx8="http://schemas.microsoft.com/office/drawing/2016/5/14/chartex" xmlns:mc="http://schemas.openxmlformats.org/markup-compatibility/2006" xmlns:aink="http://schemas.microsoft.com/office/drawing/2016/ink" xmlns:am3d="http://schemas.microsoft.com/office/drawing/2017/model3d" xmlns:o="urn:schemas-microsoft-com:office:office" xmlns:oel="http://schemas.microsoft.com/office/2019/extlst" xmlns:r="http://schemas.openxmlformats.org/officeDocument/2006/relationships" xmlns:m="http://schemas.openxmlformats.org/officeDocument/2006/math" xmlns:v="urn:schemas-microsoft-com:vml" xmlns:wp14="http://schemas.microsoft.com/office/word/2010/wordprocessingDrawing" xmlns:wp="http://schemas.openxmlformats.org/drawingml/2006/wordprocessingDrawing" xmlns:w10="urn:schemas-microsoft-com:office:word" xmlns:w="http://schemas.openxmlformats.org/wordprocessingml/2006/main" xmlns:w14="http://schemas.microsoft.com/office/word/2010/wordml" xmlns:w15="http://schemas.microsoft.com/office/word/2012/wordml" xmlns:w16cex="http://schemas.microsoft.com/office/word/2018/wordml/cex" xmlns:w16cid="http://schemas.microsoft.com/office/word/2016/wordml/cid" xmlns:w16="http://schemas.microsoft.com/office/word/2018/wordml" xmlns:w16sdtdh="http://schemas.microsoft.com/office/word/2020/wordml/sdtdatahash" xmlns:w16se="http://schemas.microsoft.com/office/word/2015/wordml/symex" xmlns:wpg="http://schemas.microsoft.com/office/word/2010/wordprocessingGroup" xmlns:wpi="http://schemas.microsoft.com/office/word/2010/wordprocessingInk" xmlns:wne="http://schemas.microsoft.com/office/word/2006/wordml" xmlns:wps="http://schemas.microsoft.com/office/word/2010/wordprocessingShape" mc:Ignorable="w14 w15 w16se w16cid w16 w16cex w16sdtdh wp14">
+  <w15:person w15:author="Arielle Herman">
+    <w15:presenceInfo w15:providerId="Windows Live" w15:userId="414e06f6d75084ab"/>
+  </w15:person>
+</w15:people>
 </file>
 
 <file path=word/styles.xml><?xml version="1.0" encoding="utf-8"?>
@@ -827,7 +1527,7 @@
   <w:style w:type="paragraph" w:default="1" w:styleId="Normal">
     <w:name w:val="Normal"/>
     <w:qFormat/>
-    <w:rsid w:val="00BA11FF"/>
+    <w:rsid w:val="00ED4189"/>
     <w:pPr>
       <w:spacing w:after="0"/>
     </w:pPr>
@@ -841,8 +1541,9 @@
     <w:next w:val="BodyText"/>
     <w:uiPriority w:val="9"/>
     <w:qFormat/>
-    <w:rsid w:val="00BA11FF"/>
+    <w:rsid w:val="00ED4189"/>
     <w:pPr>
+      <w:spacing w:before="240" w:after="120"/>
       <w:outlineLvl w:val="0"/>
     </w:pPr>
     <w:rPr>
@@ -1006,7 +1707,6 @@
   <w:style w:type="character" w:default="1" w:styleId="DefaultParagraphFont">
     <w:name w:val="Default Paragraph Font"/>
     <w:uiPriority w:val="1"/>
-    <w:semiHidden/>
     <w:unhideWhenUsed/>
   </w:style>
   <w:style w:type="table" w:default="1" w:styleId="TableNormal">
@@ -1262,7 +1962,7 @@
     <w:unhideWhenUsed/>
     <w:qFormat/>
     <w:pPr>
-      <w:spacing w:before="240" w:line="259" w:lineRule="auto"/>
+      <w:spacing w:line="259" w:lineRule="auto"/>
       <w:outlineLvl w:val="9"/>
     </w:pPr>
     <w:rPr>
@@ -1599,6 +2299,84 @@
       <w:rFonts w:ascii="Consolas" w:hAnsi="Consolas"/>
       <w:sz w:val="22"/>
       <w:shd w:val="clear" w:color="auto" w:fill="F8F8F8"/>
+    </w:rPr>
+  </w:style>
+  <w:style w:type="table" w:styleId="TableGrid">
+    <w:name w:val="Table Grid"/>
+    <w:basedOn w:val="TableNormal"/>
+    <w:rsid w:val="00ED4189"/>
+    <w:pPr>
+      <w:spacing w:after="0"/>
+    </w:pPr>
+    <w:tblPr>
+      <w:tblBorders>
+        <w:top w:val="single" w:sz="4" w:space="0" w:color="auto"/>
+        <w:left w:val="single" w:sz="4" w:space="0" w:color="auto"/>
+        <w:bottom w:val="single" w:sz="4" w:space="0" w:color="auto"/>
+        <w:right w:val="single" w:sz="4" w:space="0" w:color="auto"/>
+        <w:insideH w:val="single" w:sz="4" w:space="0" w:color="auto"/>
+        <w:insideV w:val="single" w:sz="4" w:space="0" w:color="auto"/>
+      </w:tblBorders>
+    </w:tblPr>
+  </w:style>
+  <w:style w:type="character" w:styleId="CommentReference">
+    <w:name w:val="annotation reference"/>
+    <w:basedOn w:val="DefaultParagraphFont"/>
+    <w:semiHidden/>
+    <w:unhideWhenUsed/>
+    <w:rsid w:val="002D7A31"/>
+    <w:rPr>
+      <w:sz w:val="16"/>
+      <w:szCs w:val="16"/>
+    </w:rPr>
+  </w:style>
+  <w:style w:type="paragraph" w:styleId="CommentText">
+    <w:name w:val="annotation text"/>
+    <w:basedOn w:val="Normal"/>
+    <w:link w:val="CommentTextChar"/>
+    <w:unhideWhenUsed/>
+    <w:rsid w:val="002D7A31"/>
+    <w:rPr>
+      <w:sz w:val="20"/>
+      <w:szCs w:val="20"/>
+    </w:rPr>
+  </w:style>
+  <w:style w:type="character" w:customStyle="1" w:styleId="CommentTextChar">
+    <w:name w:val="Comment Text Char"/>
+    <w:basedOn w:val="DefaultParagraphFont"/>
+    <w:link w:val="CommentText"/>
+    <w:rsid w:val="002D7A31"/>
+    <w:rPr>
+      <w:rFonts w:asciiTheme="majorBidi" w:hAnsiTheme="majorBidi" w:cstheme="majorBidi"/>
+      <w:sz w:val="20"/>
+      <w:szCs w:val="20"/>
+    </w:rPr>
+  </w:style>
+  <w:style w:type="paragraph" w:styleId="CommentSubject">
+    <w:name w:val="annotation subject"/>
+    <w:basedOn w:val="CommentText"/>
+    <w:next w:val="CommentText"/>
+    <w:link w:val="CommentSubjectChar"/>
+    <w:semiHidden/>
+    <w:unhideWhenUsed/>
+    <w:rsid w:val="002D7A31"/>
+    <w:rPr>
+      <w:b/>
+      <w:bCs/>
+    </w:rPr>
+  </w:style>
+  <w:style w:type="character" w:customStyle="1" w:styleId="CommentSubjectChar">
+    <w:name w:val="Comment Subject Char"/>
+    <w:basedOn w:val="CommentTextChar"/>
+    <w:link w:val="CommentSubject"/>
+    <w:semiHidden/>
+    <w:rsid w:val="002D7A31"/>
+    <w:rPr>
+      <w:rFonts w:asciiTheme="majorBidi" w:hAnsiTheme="majorBidi" w:cstheme="majorBidi"/>
+      <w:b/>
+      <w:bCs/>
+      <w:sz w:val="20"/>
+      <w:szCs w:val="20"/>
     </w:rPr>
   </w:style>
 </w:styles>
@@ -1920,4 +2698,16 @@
   </a:objectDefaults>
   <a:extraClrSchemeLst/>
 </a:theme>
+</file>
+
+<file path=customXml/item1.xml><?xml version="1.0" encoding="utf-8"?>
+<b:Sources xmlns:b="http://schemas.openxmlformats.org/officeDocument/2006/bibliography" xmlns="http://schemas.openxmlformats.org/officeDocument/2006/bibliography" SelectedStyle="\CHICAGO.XSL" StyleName="Chicago" Version="16"/>
+</file>
+
+<file path=customXml/itemProps1.xml><?xml version="1.0" encoding="utf-8"?>
+<ds:datastoreItem xmlns:ds="http://schemas.openxmlformats.org/officeDocument/2006/customXml" ds:itemID="{2E7262B3-66DF-44D0-B128-3A6E5880E6F7}">
+  <ds:schemaRefs>
+    <ds:schemaRef ds:uri="http://schemas.openxmlformats.org/officeDocument/2006/bibliography"/>
+  </ds:schemaRefs>
+</ds:datastoreItem>
 </file>
</xml_diff>

<commit_message>
save roodman sensitivity plot
</commit_message>
<xml_diff>
--- a/report_word.docx
+++ b/report_word.docx
@@ -139,10 +139,7 @@
         <w:t xml:space="preserve">  </w:t>
       </w:r>
       <w:r>
-        <w:t>Overall, my findings support Green and Winik analysis, and Roodman’s replication</w:t>
-      </w:r>
-      <w:r>
-        <w:t>.</w:t>
+        <w:t>Overall, my findings support Green and Winik analysis, and Roodman’s replication.</w:t>
       </w:r>
     </w:p>
     <w:p>
@@ -1695,19 +1692,7 @@
         <w:t xml:space="preserve">We can further explore the sentencing behaviors of the calendars by analyzing the monthly trends of each sentencing measure.  </w:t>
       </w:r>
       <w:r>
-        <w:t xml:space="preserve">I measure the monthly average because the </w:t>
-      </w:r>
-      <w:r>
-        <w:t>continuous endogenous variables are measured in months</w:t>
-      </w:r>
-      <w:r>
-        <w:t xml:space="preserve">.  It is necessary to take an average over some base unit of time because judges for a given calendar </w:t>
-      </w:r>
-      <w:r>
-        <w:t>sometimes depose multiple cases in one day</w:t>
-      </w:r>
-      <w:r>
-        <w:t xml:space="preserve">. </w:t>
+        <w:t xml:space="preserve">I measure the monthly average because the continuous endogenous variables are measured in months.  It is necessary to take an average over some base unit of time because judges for a given calendar sometimes depose multiple cases in one day. </w:t>
       </w:r>
       <w:r>
         <w:t xml:space="preserve">Even though the measures disagree on ranking, if the sentencing patterns are stationary over time </w:t>
@@ -1763,10 +1748,7 @@
         <w:t>probatnonzero, toserve</w:t>
       </w:r>
       <w:r>
-        <w:t>) averaged per month</w:t>
-      </w:r>
-      <w:r>
-        <w:t>.</w:t>
+        <w:t>) averaged per month.</w:t>
       </w:r>
       <w:r>
         <w:t xml:space="preserve">  </w:t>
@@ -2440,13 +2422,7 @@
         <w:t>toserve</w:t>
       </w:r>
       <w:r>
-        <w:t xml:space="preserve">.  I prefer this variable because out of all the measures for sentence explored above, this </w:t>
-      </w:r>
-      <w:r>
-        <w:t xml:space="preserve">variable </w:t>
-      </w:r>
-      <w:r>
-        <w:t>most directly targets the research question</w:t>
+        <w:t>.  I prefer this variable because out of all the measures for sentence explored above, this variable most directly targets the research question</w:t>
       </w:r>
       <w:r>
         <w:t xml:space="preserve"> regarding the </w:t>
@@ -2580,7 +2556,13 @@
         <w:t xml:space="preserve">I </w:t>
       </w:r>
       <w:r>
-        <w:t xml:space="preserve">use the estimate from the LIML regression and compare it to multiple null hypotheses, for every 0.01 unit value between -0.5 and 0.5.  The results suggest that we can strongly reject the null hypotheses that the </w:t>
+        <w:t xml:space="preserve">use the estimate from the LIML regression and compare it to multiple null hypotheses, for every 0.01 unit value between -0.5 and 0.5.  </w:t>
+      </w:r>
+      <w:r>
+        <w:t xml:space="preserve">Roodman takes an additional step and bootstraps the AR test.  </w:t>
+      </w:r>
+      <w:r>
+        <w:t xml:space="preserve">The results suggest that we can strongly reject the null hypotheses that the </w:t>
       </w:r>
       <w:r>
         <w:t>estimated</w:t>
@@ -2588,6 +2570,9 @@
       <w:r>
         <w:t xml:space="preserve"> coefficient is negative.</w:t>
       </w:r>
+      <w:r>
+        <w:t xml:space="preserve">  </w:t>
+      </w:r>
     </w:p>
     <w:p>
       <w:pPr>
@@ -2665,21 +2650,7 @@
         <w:t>s</w:t>
       </w:r>
       <w:r>
-        <w:t xml:space="preserve"> the presence of an effect, if any.  And, j</w:t>
-      </w:r>
-      <w:r>
-        <w:t>ust like Roodman’s analysis, none of the coefficients could be distinguished from zero on the 95% confidence interval</w:t>
-      </w:r>
-      <w:r>
-        <w:t>, suggesting that 1 month of incarceration has no detectable impact on recidivism no matter the definition of the follow-up period.</w:t>
-      </w:r>
-    </w:p>
-    <w:p>
-      <w:pPr>
-        <w:spacing w:after="200"/>
-      </w:pPr>
-      <w:r>
-        <w:t>[insert plot]</w:t>
+        <w:t xml:space="preserve"> the presence of an effect, if any.  And, just like Roodman’s analysis, none of the coefficients could be distinguished from zero on the 95% confidence interval, suggesting that 1 month of incarceration has no detectable impact on recidivism no matter the definition of the follow-up period.</w:t>
       </w:r>
     </w:p>
     <w:p>
@@ -2692,10 +2663,10 @@
         </w:rPr>
         <w:lastRenderedPageBreak/>
         <w:drawing>
-          <wp:inline distT="0" distB="0" distL="0" distR="0" wp14:anchorId="578DD99A" wp14:editId="391640C4">
-            <wp:extent cx="6400800" cy="3180397"/>
+          <wp:inline distT="0" distB="0" distL="0" distR="0" wp14:anchorId="0273A176" wp14:editId="3F0CF3FE">
+            <wp:extent cx="6400800" cy="3657600"/>
             <wp:effectExtent l="0" t="0" r="0" b="0"/>
-            <wp:docPr id="8" name="Picture 8"/>
+            <wp:docPr id="1" name="Picture 1"/>
             <wp:cNvGraphicFramePr>
               <a:graphicFrameLocks xmlns:a="http://schemas.openxmlformats.org/drawingml/2006/main" noChangeAspect="1"/>
             </wp:cNvGraphicFramePr>
@@ -2703,7 +2674,7 @@
               <a:graphicData uri="http://schemas.openxmlformats.org/drawingml/2006/picture">
                 <pic:pic xmlns:pic="http://schemas.openxmlformats.org/drawingml/2006/picture">
                   <pic:nvPicPr>
-                    <pic:cNvPr id="0" name="Picture 9"/>
+                    <pic:cNvPr id="0" name="Picture 2"/>
                     <pic:cNvPicPr>
                       <a:picLocks noChangeAspect="1" noChangeArrowheads="1"/>
                     </pic:cNvPicPr>
@@ -2724,7 +2695,7 @@
                   <pic:spPr bwMode="auto">
                     <a:xfrm>
                       <a:off x="0" y="0"/>
-                      <a:ext cx="6400800" cy="3180397"/>
+                      <a:ext cx="6400800" cy="3657600"/>
                     </a:xfrm>
                     <a:prstGeom prst="rect">
                       <a:avLst/>
@@ -2740,6 +2711,11 @@
     </w:p>
     <w:p>
       <w:pPr>
+        <w:spacing w:after="200"/>
+      </w:pPr>
+    </w:p>
+    <w:p>
+      <w:pPr>
         <w:pStyle w:val="Heading1"/>
       </w:pPr>
       <w:r>
@@ -2751,19 +2727,7 @@
         <w:pStyle w:val="BodyText"/>
       </w:pPr>
       <w:r>
-        <w:t xml:space="preserve">In this paper, </w:t>
-      </w:r>
-      <w:r>
-        <w:t>I explore</w:t>
-      </w:r>
-      <w:r>
-        <w:t>d</w:t>
-      </w:r>
-      <w:r>
-        <w:t xml:space="preserve"> the assumption that </w:t>
-      </w:r>
-      <w:r>
-        <w:t xml:space="preserve">calendars can be ranked, replicated the instrumental variable regressions of </w:t>
+        <w:t xml:space="preserve">In this paper, I explored the assumption that calendars can be ranked, replicated the instrumental variable regressions of </w:t>
       </w:r>
       <w:r>
         <w:rPr>
@@ -2786,10 +2750,7 @@
         <w:t xml:space="preserve"> (TSLS and  and LIML), </w:t>
       </w:r>
       <w:r>
-        <w:t>replicated part of the Roodman’s Anderson-Rubin test</w:t>
-      </w:r>
-      <w:r>
-        <w:t xml:space="preserve">, and </w:t>
+        <w:t xml:space="preserve">replicated part of the Roodman’s Anderson-Rubin test, and </w:t>
       </w:r>
       <w:r>
         <w:t>replicated Roodman’s sensitivity analysis for the measurement of follow-up interval.</w:t>
@@ -3160,10 +3121,7 @@
         <w:footnoteRef/>
       </w:r>
       <w:r>
-        <w:t xml:space="preserve"> </w:t>
-      </w:r>
-      <w:r>
-        <w:t xml:space="preserve">23 outliers may be responsible for the apparent differentiation of calendar2 in </w:t>
+        <w:t xml:space="preserve"> 23 outliers may be responsible for the apparent differentiation of calendar2 in </w:t>
       </w:r>
       <w:r>
         <w:rPr>

</xml_diff>

<commit_message>
save AR test plot
</commit_message>
<xml_diff>
--- a/report_word.docx
+++ b/report_word.docx
@@ -53,13 +53,26 @@
         <w:t>’s</w:t>
       </w:r>
       <w:r>
-        <w:t xml:space="preserve"> and Winik</w:t>
+        <w:t xml:space="preserve"> and </w:t>
+      </w:r>
+      <w:proofErr w:type="spellStart"/>
+      <w:r>
+        <w:t>Winik</w:t>
       </w:r>
       <w:r>
         <w:t>’s</w:t>
       </w:r>
-      <w:r>
-        <w:t xml:space="preserve"> 2010 study, “Using random judge assignment to estimate the effects of incarceration and probation on recidivism among drug offenders”. Green and Winik analyze a natural experiment in which 1003 defendants charged with drug-related offenses are assigned to nine judicial calendars</w:t>
+      <w:proofErr w:type="spellEnd"/>
+      <w:r>
+        <w:t xml:space="preserve"> 2010 study, “Using random judge assignment to estimate the effects of incarceration and probation on recidivism among drug offenders”. Green and </w:t>
+      </w:r>
+      <w:proofErr w:type="spellStart"/>
+      <w:r>
+        <w:t>Winik</w:t>
+      </w:r>
+      <w:proofErr w:type="spellEnd"/>
+      <w:r>
+        <w:t xml:space="preserve"> analyze a natural experiment in which 1003 defendants charged with drug-related offenses are assigned to nine judicial calendars</w:t>
       </w:r>
       <w:r>
         <w:t xml:space="preserve">, each correlated with a </w:t>
@@ -104,7 +117,15 @@
         <w:t xml:space="preserve">  </w:t>
       </w:r>
       <w:r>
-        <w:t xml:space="preserve">In a replication study, “The impacts of incarceration on crime,” David Roodman examines </w:t>
+        <w:t xml:space="preserve">In a replication study, “The impacts of incarceration on crime,” David </w:t>
+      </w:r>
+      <w:proofErr w:type="spellStart"/>
+      <w:r>
+        <w:t>Roodman</w:t>
+      </w:r>
+      <w:proofErr w:type="spellEnd"/>
+      <w:r>
+        <w:t xml:space="preserve"> examines </w:t>
       </w:r>
       <w:r>
         <w:t>the instrument for weakness with the Anderson-Rubin test and explores the sensitivity of the findings to the definition of the follow-up interval.</w:t>
@@ -115,16 +136,26 @@
       <w:r>
         <w:t xml:space="preserve">In this paper, I explore the assumption that calendars can be ranked, replicate the instrumental variable regressions of </w:t>
       </w:r>
-      <w:r>
-        <w:rPr>
-          <w:i/>
-          <w:iCs/>
-        </w:rPr>
-        <w:t xml:space="preserve">laterarr </w:t>
+      <w:proofErr w:type="spellStart"/>
+      <w:r>
+        <w:rPr>
+          <w:i/>
+          <w:iCs/>
+        </w:rPr>
+        <w:t>laterarr</w:t>
+      </w:r>
+      <w:proofErr w:type="spellEnd"/>
+      <w:r>
+        <w:rPr>
+          <w:i/>
+          <w:iCs/>
+        </w:rPr>
+        <w:t xml:space="preserve"> </w:t>
       </w:r>
       <w:r>
         <w:t xml:space="preserve">on </w:t>
       </w:r>
+      <w:proofErr w:type="spellStart"/>
       <w:r>
         <w:rPr>
           <w:i/>
@@ -132,14 +163,55 @@
         </w:rPr>
         <w:t>toserve</w:t>
       </w:r>
-      <w:r>
-        <w:t xml:space="preserve"> (TSLS and  and LIML), replicate part of the Roodman’s Anderson-Rubin test, and replicate Roodman’s sensitivity analysis for the measurement of follow-up interval.</w:t>
+      <w:proofErr w:type="spellEnd"/>
+      <w:r>
+        <w:t xml:space="preserve"> (TSLS and  </w:t>
+      </w:r>
+      <w:proofErr w:type="spellStart"/>
+      <w:r>
+        <w:t>and</w:t>
+      </w:r>
+      <w:proofErr w:type="spellEnd"/>
+      <w:r>
+        <w:t xml:space="preserve"> LIML), replicate part of the </w:t>
+      </w:r>
+      <w:proofErr w:type="spellStart"/>
+      <w:r>
+        <w:t>Roodman’s</w:t>
+      </w:r>
+      <w:proofErr w:type="spellEnd"/>
+      <w:r>
+        <w:t xml:space="preserve"> Anderson-Rubin test, and replicate </w:t>
+      </w:r>
+      <w:proofErr w:type="spellStart"/>
+      <w:r>
+        <w:t>Roodman’s</w:t>
+      </w:r>
+      <w:proofErr w:type="spellEnd"/>
+      <w:r>
+        <w:t xml:space="preserve"> sensitivity analysis for the measurement of follow-up interval.</w:t>
       </w:r>
       <w:r>
         <w:t xml:space="preserve">  </w:t>
       </w:r>
       <w:r>
-        <w:t>Overall, my findings support Green and Winik analysis, and Roodman’s replication.</w:t>
+        <w:t xml:space="preserve">Overall, my findings support Green and </w:t>
+      </w:r>
+      <w:proofErr w:type="spellStart"/>
+      <w:r>
+        <w:t>Winik</w:t>
+      </w:r>
+      <w:proofErr w:type="spellEnd"/>
+      <w:r>
+        <w:t xml:space="preserve"> analysis, and </w:t>
+      </w:r>
+      <w:proofErr w:type="spellStart"/>
+      <w:r>
+        <w:t>Roodman’s</w:t>
+      </w:r>
+      <w:proofErr w:type="spellEnd"/>
+      <w:r>
+        <w:t xml:space="preserve"> replication.</w:t>
       </w:r>
     </w:p>
     <w:p>
@@ -161,7 +233,15 @@
         <w:t xml:space="preserve">Data. </w:t>
       </w:r>
       <w:r>
-        <w:t xml:space="preserve">Green and Winik compile </w:t>
+        <w:t xml:space="preserve">Green and </w:t>
+      </w:r>
+      <w:proofErr w:type="spellStart"/>
+      <w:r>
+        <w:t>Winik</w:t>
+      </w:r>
+      <w:proofErr w:type="spellEnd"/>
+      <w:r>
+        <w:t xml:space="preserve"> compile </w:t>
       </w:r>
       <w:r>
         <w:t xml:space="preserve">data from public lockup lists and case file records from the DC Superior court, supplemented by the Court’s public electronic case management database.  They restrict </w:t>
@@ -209,7 +289,23 @@
         <w:t xml:space="preserve"> judges), they additionally exclude a small number of instances when a defendant was sentenced or disposed for multiple cases simultaneously.</w:t>
       </w:r>
       <w:r>
-        <w:t xml:space="preserve">  Green and Winik employ robust cluster standard errors to account for dependency in the observations, as 172 codefendants were assigned the same judge.  Finally, the majority of defendants are assigned to the Felony II docket, and Green and Winik </w:t>
+        <w:t xml:space="preserve">  Green and </w:t>
+      </w:r>
+      <w:proofErr w:type="spellStart"/>
+      <w:r>
+        <w:t>Winik</w:t>
+      </w:r>
+      <w:proofErr w:type="spellEnd"/>
+      <w:r>
+        <w:t xml:space="preserve"> employ robust cluster standard errors to account for dependency in the observations, as 172 codefendants were assigned the same judge.  Finally, the majority of defendants are assigned to the Felony II docket, and Green and </w:t>
+      </w:r>
+      <w:proofErr w:type="spellStart"/>
+      <w:r>
+        <w:t>Winik</w:t>
+      </w:r>
+      <w:proofErr w:type="spellEnd"/>
+      <w:r>
+        <w:t xml:space="preserve"> </w:t>
       </w:r>
       <w:r>
         <w:t xml:space="preserve">therefore </w:t>
@@ -256,11 +352,20 @@
         <w:t>)</w:t>
       </w:r>
       <w:r>
-        <w:t>.  Green and Winik measure sentences using continuous and binary variables.  Possible sentences within the data include incarceration</w:t>
+        <w:t xml:space="preserve">.  Green and </w:t>
+      </w:r>
+      <w:proofErr w:type="spellStart"/>
+      <w:r>
+        <w:t>Winik</w:t>
+      </w:r>
+      <w:proofErr w:type="spellEnd"/>
+      <w:r>
+        <w:t xml:space="preserve"> measure sentences using continuous and binary variables.  Possible sentences within the data include incarceration</w:t>
       </w:r>
       <w:r>
         <w:t xml:space="preserve"> (</w:t>
       </w:r>
+      <w:proofErr w:type="spellStart"/>
       <w:r>
         <w:rPr>
           <w:i/>
@@ -268,6 +373,7 @@
         </w:rPr>
         <w:t>incarc</w:t>
       </w:r>
+      <w:proofErr w:type="spellEnd"/>
       <w:r>
         <w:t xml:space="preserve"> in months)</w:t>
       </w:r>
@@ -277,6 +383,7 @@
       <w:r>
         <w:t xml:space="preserve"> (</w:t>
       </w:r>
+      <w:proofErr w:type="spellStart"/>
       <w:r>
         <w:rPr>
           <w:i/>
@@ -284,6 +391,7 @@
         </w:rPr>
         <w:t>probat</w:t>
       </w:r>
+      <w:proofErr w:type="spellEnd"/>
       <w:r>
         <w:t xml:space="preserve"> in months)</w:t>
       </w:r>
@@ -313,7 +421,15 @@
         <w:t xml:space="preserve">only </w:t>
       </w:r>
       <w:r>
-        <w:t xml:space="preserve">if the defendant fails to comply with the conditions of their probation.  Green and Winik estimate </w:t>
+        <w:t xml:space="preserve">if the defendant fails to comply with the conditions of their probation.  Green and </w:t>
+      </w:r>
+      <w:proofErr w:type="spellStart"/>
+      <w:r>
+        <w:t>Winik</w:t>
+      </w:r>
+      <w:proofErr w:type="spellEnd"/>
+      <w:r>
+        <w:t xml:space="preserve"> estimate </w:t>
       </w:r>
       <w:r>
         <w:t xml:space="preserve">a </w:t>
@@ -328,6 +444,7 @@
         <w:lastRenderedPageBreak/>
         <w:t>(</w:t>
       </w:r>
+      <w:proofErr w:type="spellStart"/>
       <w:r>
         <w:rPr>
           <w:i/>
@@ -335,9 +452,11 @@
         </w:rPr>
         <w:t>toserve</w:t>
       </w:r>
+      <w:proofErr w:type="spellEnd"/>
       <w:r>
         <w:t xml:space="preserve"> in months) as the difference between </w:t>
       </w:r>
+      <w:proofErr w:type="spellStart"/>
       <w:r>
         <w:rPr>
           <w:i/>
@@ -345,9 +464,11 @@
         </w:rPr>
         <w:t>incarc</w:t>
       </w:r>
+      <w:proofErr w:type="spellEnd"/>
       <w:r>
         <w:t xml:space="preserve"> and </w:t>
       </w:r>
+      <w:proofErr w:type="spellStart"/>
       <w:r>
         <w:rPr>
           <w:i/>
@@ -355,6 +476,7 @@
         </w:rPr>
         <w:t>probat</w:t>
       </w:r>
+      <w:proofErr w:type="spellEnd"/>
       <w:r>
         <w:t>.</w:t>
       </w:r>
@@ -422,9 +544,11 @@
             <w:tcW w:w="876" w:type="dxa"/>
           </w:tcPr>
           <w:p>
+            <w:proofErr w:type="spellStart"/>
             <w:r>
               <w:t>incarc</w:t>
             </w:r>
+            <w:proofErr w:type="spellEnd"/>
           </w:p>
           <w:p/>
           <w:p/>
@@ -467,16 +591,20 @@
             <w:tcW w:w="876" w:type="dxa"/>
           </w:tcPr>
           <w:p>
+            <w:proofErr w:type="spellStart"/>
             <w:r>
               <w:t>probat</w:t>
             </w:r>
+            <w:proofErr w:type="spellEnd"/>
           </w:p>
           <w:p/>
           <w:p/>
           <w:p>
+            <w:proofErr w:type="spellStart"/>
             <w:r>
               <w:t>probatnonzero</w:t>
             </w:r>
+            <w:proofErr w:type="spellEnd"/>
           </w:p>
         </w:tc>
         <w:tc>
@@ -512,9 +640,11 @@
             <w:tcW w:w="876" w:type="dxa"/>
           </w:tcPr>
           <w:p>
+            <w:proofErr w:type="spellStart"/>
             <w:r>
               <w:t>toserve</w:t>
             </w:r>
+            <w:proofErr w:type="spellEnd"/>
           </w:p>
         </w:tc>
         <w:tc>
@@ -539,7 +669,15 @@
         <w:t>Covariates (exogenous variables)</w:t>
       </w:r>
       <w:r>
-        <w:t xml:space="preserve">.  Green and Winik verify the random assignment of judges by examining </w:t>
+        <w:t xml:space="preserve">.  Green and </w:t>
+      </w:r>
+      <w:proofErr w:type="spellStart"/>
+      <w:r>
+        <w:t>Winik</w:t>
+      </w:r>
+      <w:proofErr w:type="spellEnd"/>
+      <w:r>
+        <w:t xml:space="preserve"> verify the random assignment of judges by examining </w:t>
       </w:r>
       <w:r>
         <w:t xml:space="preserve">age, </w:t>
@@ -609,8 +747,17 @@
         <w:t xml:space="preserve"> (outcome variables)</w:t>
       </w:r>
       <w:r>
-        <w:t>.  Green and Winik track recidivism as a binary indicator of rearrest (</w:t>
-      </w:r>
+        <w:t xml:space="preserve">.  Green and </w:t>
+      </w:r>
+      <w:proofErr w:type="spellStart"/>
+      <w:r>
+        <w:t>Winik</w:t>
+      </w:r>
+      <w:proofErr w:type="spellEnd"/>
+      <w:r>
+        <w:t xml:space="preserve"> track recidivism as a binary indicator of rearrest (</w:t>
+      </w:r>
+      <w:proofErr w:type="spellStart"/>
       <w:r>
         <w:rPr>
           <w:i/>
@@ -618,6 +765,7 @@
         </w:rPr>
         <w:t>laterarr</w:t>
       </w:r>
+      <w:proofErr w:type="spellEnd"/>
       <w:r>
         <w:t xml:space="preserve">) within four years from the defendant’s initial disposition in the data.  </w:t>
       </w:r>
@@ -637,10 +785,23 @@
         <w:t xml:space="preserve">.  </w:t>
       </w:r>
       <w:r>
-        <w:t xml:space="preserve">Green and Winik note that starting the follow-up period on the date of disposition confounds the effects on recidivism of deterrence and incapacitation.  However, they argue that this effect should be small given that 97.8% of the defendants had at least one year to recidivate upon release within the timeframe of the study.  </w:t>
-      </w:r>
-      <w:r>
-        <w:t xml:space="preserve">Roodman examines </w:t>
+        <w:t xml:space="preserve">Green and </w:t>
+      </w:r>
+      <w:proofErr w:type="spellStart"/>
+      <w:r>
+        <w:t>Winik</w:t>
+      </w:r>
+      <w:proofErr w:type="spellEnd"/>
+      <w:r>
+        <w:t xml:space="preserve"> note that starting the follow-up period on the date of disposition confounds the effects on recidivism of deterrence and incapacitation.  However, they argue that this effect should be small given that 97.8% of the defendants had at least one year to recidivate upon release within the timeframe of the study.  </w:t>
+      </w:r>
+      <w:proofErr w:type="spellStart"/>
+      <w:r>
+        <w:t>Roodman</w:t>
+      </w:r>
+      <w:proofErr w:type="spellEnd"/>
+      <w:r>
+        <w:t xml:space="preserve"> examines </w:t>
       </w:r>
       <w:r>
         <w:t xml:space="preserve">the </w:t>
@@ -806,7 +967,15 @@
         <w:t>i.e.</w:t>
       </w:r>
       <w:r>
-        <w:t xml:space="preserve"> random assignment of the treatment, absence of spillover effect or the stable unit treatment value assumption), Green and Winik </w:t>
+        <w:t xml:space="preserve"> random assignment of the treatment, absence of spillover effect or the stable unit treatment value assumption), Green and </w:t>
+      </w:r>
+      <w:proofErr w:type="spellStart"/>
+      <w:r>
+        <w:t>Winik</w:t>
+      </w:r>
+      <w:proofErr w:type="spellEnd"/>
+      <w:r>
+        <w:t xml:space="preserve"> </w:t>
       </w:r>
       <w:r>
         <w:t>assume</w:t>
@@ -877,7 +1046,15 @@
         <w:spacing w:after="200"/>
       </w:pPr>
       <w:r>
-        <w:t>Green and Winik support assumptions 2 and 3 by describing the variation in the relevant endogenous variables, as summarized in their table 3</w:t>
+        <w:t xml:space="preserve">Green and </w:t>
+      </w:r>
+      <w:proofErr w:type="spellStart"/>
+      <w:r>
+        <w:t>Winik</w:t>
+      </w:r>
+      <w:proofErr w:type="spellEnd"/>
+      <w:r>
+        <w:t xml:space="preserve"> support assumptions 2 and 3 by describing the variation in the relevant endogenous variables, as summarized in their table 3</w:t>
       </w:r>
       <w:r>
         <w:t>, where higher values indicate greater harshness.</w:t>
@@ -1003,7 +1180,35 @@
           <w:bdr w:val="none" w:sz="0" w:space="0" w:color="auto" w:frame="1"/>
           <w:lang w:bidi="he-IL"/>
         </w:rPr>
-        <w:t>&lt;dbl&gt;</w:t>
+        <w:t>&lt;</w:t>
+      </w:r>
+      <w:proofErr w:type="spellStart"/>
+      <w:r>
+        <w:rPr>
+          <w:rFonts w:ascii="Consolas" w:eastAsia="Times New Roman" w:hAnsi="Consolas" w:cs="Courier New"/>
+          <w:i/>
+          <w:iCs/>
+          <w:color w:val="949494"/>
+          <w:sz w:val="21"/>
+          <w:szCs w:val="21"/>
+          <w:bdr w:val="none" w:sz="0" w:space="0" w:color="auto" w:frame="1"/>
+          <w:lang w:bidi="he-IL"/>
+        </w:rPr>
+        <w:t>dbl</w:t>
+      </w:r>
+      <w:proofErr w:type="spellEnd"/>
+      <w:r>
+        <w:rPr>
+          <w:rFonts w:ascii="Consolas" w:eastAsia="Times New Roman" w:hAnsi="Consolas" w:cs="Courier New"/>
+          <w:i/>
+          <w:iCs/>
+          <w:color w:val="949494"/>
+          <w:sz w:val="21"/>
+          <w:szCs w:val="21"/>
+          <w:bdr w:val="none" w:sz="0" w:space="0" w:color="auto" w:frame="1"/>
+          <w:lang w:bidi="he-IL"/>
+        </w:rPr>
+        <w:t>&gt;</w:t>
       </w:r>
       <w:r>
         <w:rPr>
@@ -1027,7 +1232,35 @@
           <w:bdr w:val="none" w:sz="0" w:space="0" w:color="auto" w:frame="1"/>
           <w:lang w:bidi="he-IL"/>
         </w:rPr>
-        <w:t>&lt;dbl&gt;</w:t>
+        <w:t>&lt;</w:t>
+      </w:r>
+      <w:proofErr w:type="spellStart"/>
+      <w:r>
+        <w:rPr>
+          <w:rFonts w:ascii="Consolas" w:eastAsia="Times New Roman" w:hAnsi="Consolas" w:cs="Courier New"/>
+          <w:i/>
+          <w:iCs/>
+          <w:color w:val="949494"/>
+          <w:sz w:val="21"/>
+          <w:szCs w:val="21"/>
+          <w:bdr w:val="none" w:sz="0" w:space="0" w:color="auto" w:frame="1"/>
+          <w:lang w:bidi="he-IL"/>
+        </w:rPr>
+        <w:t>dbl</w:t>
+      </w:r>
+      <w:proofErr w:type="spellEnd"/>
+      <w:r>
+        <w:rPr>
+          <w:rFonts w:ascii="Consolas" w:eastAsia="Times New Roman" w:hAnsi="Consolas" w:cs="Courier New"/>
+          <w:i/>
+          <w:iCs/>
+          <w:color w:val="949494"/>
+          <w:sz w:val="21"/>
+          <w:szCs w:val="21"/>
+          <w:bdr w:val="none" w:sz="0" w:space="0" w:color="auto" w:frame="1"/>
+          <w:lang w:bidi="he-IL"/>
+        </w:rPr>
+        <w:t>&gt;</w:t>
       </w:r>
       <w:r>
         <w:rPr>
@@ -1051,7 +1284,35 @@
           <w:bdr w:val="none" w:sz="0" w:space="0" w:color="auto" w:frame="1"/>
           <w:lang w:bidi="he-IL"/>
         </w:rPr>
-        <w:t>&lt;dbl&gt;</w:t>
+        <w:t>&lt;</w:t>
+      </w:r>
+      <w:proofErr w:type="spellStart"/>
+      <w:r>
+        <w:rPr>
+          <w:rFonts w:ascii="Consolas" w:eastAsia="Times New Roman" w:hAnsi="Consolas" w:cs="Courier New"/>
+          <w:i/>
+          <w:iCs/>
+          <w:color w:val="949494"/>
+          <w:sz w:val="21"/>
+          <w:szCs w:val="21"/>
+          <w:bdr w:val="none" w:sz="0" w:space="0" w:color="auto" w:frame="1"/>
+          <w:lang w:bidi="he-IL"/>
+        </w:rPr>
+        <w:t>dbl</w:t>
+      </w:r>
+      <w:proofErr w:type="spellEnd"/>
+      <w:r>
+        <w:rPr>
+          <w:rFonts w:ascii="Consolas" w:eastAsia="Times New Roman" w:hAnsi="Consolas" w:cs="Courier New"/>
+          <w:i/>
+          <w:iCs/>
+          <w:color w:val="949494"/>
+          <w:sz w:val="21"/>
+          <w:szCs w:val="21"/>
+          <w:bdr w:val="none" w:sz="0" w:space="0" w:color="auto" w:frame="1"/>
+          <w:lang w:bidi="he-IL"/>
+        </w:rPr>
+        <w:t>&gt;</w:t>
       </w:r>
       <w:r>
         <w:rPr>
@@ -1075,7 +1336,35 @@
           <w:bdr w:val="none" w:sz="0" w:space="0" w:color="auto" w:frame="1"/>
           <w:lang w:bidi="he-IL"/>
         </w:rPr>
-        <w:t>&lt;dbl&gt;</w:t>
+        <w:t>&lt;</w:t>
+      </w:r>
+      <w:proofErr w:type="spellStart"/>
+      <w:r>
+        <w:rPr>
+          <w:rFonts w:ascii="Consolas" w:eastAsia="Times New Roman" w:hAnsi="Consolas" w:cs="Courier New"/>
+          <w:i/>
+          <w:iCs/>
+          <w:color w:val="949494"/>
+          <w:sz w:val="21"/>
+          <w:szCs w:val="21"/>
+          <w:bdr w:val="none" w:sz="0" w:space="0" w:color="auto" w:frame="1"/>
+          <w:lang w:bidi="he-IL"/>
+        </w:rPr>
+        <w:t>dbl</w:t>
+      </w:r>
+      <w:proofErr w:type="spellEnd"/>
+      <w:r>
+        <w:rPr>
+          <w:rFonts w:ascii="Consolas" w:eastAsia="Times New Roman" w:hAnsi="Consolas" w:cs="Courier New"/>
+          <w:i/>
+          <w:iCs/>
+          <w:color w:val="949494"/>
+          <w:sz w:val="21"/>
+          <w:szCs w:val="21"/>
+          <w:bdr w:val="none" w:sz="0" w:space="0" w:color="auto" w:frame="1"/>
+          <w:lang w:bidi="he-IL"/>
+        </w:rPr>
+        <w:t>&gt;</w:t>
       </w:r>
       <w:r>
         <w:rPr>
@@ -1099,7 +1388,35 @@
           <w:bdr w:val="none" w:sz="0" w:space="0" w:color="auto" w:frame="1"/>
           <w:lang w:bidi="he-IL"/>
         </w:rPr>
-        <w:t>&lt;dbl&gt;</w:t>
+        <w:t>&lt;</w:t>
+      </w:r>
+      <w:proofErr w:type="spellStart"/>
+      <w:r>
+        <w:rPr>
+          <w:rFonts w:ascii="Consolas" w:eastAsia="Times New Roman" w:hAnsi="Consolas" w:cs="Courier New"/>
+          <w:i/>
+          <w:iCs/>
+          <w:color w:val="949494"/>
+          <w:sz w:val="21"/>
+          <w:szCs w:val="21"/>
+          <w:bdr w:val="none" w:sz="0" w:space="0" w:color="auto" w:frame="1"/>
+          <w:lang w:bidi="he-IL"/>
+        </w:rPr>
+        <w:t>dbl</w:t>
+      </w:r>
+      <w:proofErr w:type="spellEnd"/>
+      <w:r>
+        <w:rPr>
+          <w:rFonts w:ascii="Consolas" w:eastAsia="Times New Roman" w:hAnsi="Consolas" w:cs="Courier New"/>
+          <w:i/>
+          <w:iCs/>
+          <w:color w:val="949494"/>
+          <w:sz w:val="21"/>
+          <w:szCs w:val="21"/>
+          <w:bdr w:val="none" w:sz="0" w:space="0" w:color="auto" w:frame="1"/>
+          <w:lang w:bidi="he-IL"/>
+        </w:rPr>
+        <w:t>&gt;</w:t>
       </w:r>
       <w:r>
         <w:rPr>
@@ -1123,7 +1440,35 @@
           <w:bdr w:val="none" w:sz="0" w:space="0" w:color="auto" w:frame="1"/>
           <w:lang w:bidi="he-IL"/>
         </w:rPr>
-        <w:t>&lt;dbl&gt;</w:t>
+        <w:t>&lt;</w:t>
+      </w:r>
+      <w:proofErr w:type="spellStart"/>
+      <w:r>
+        <w:rPr>
+          <w:rFonts w:ascii="Consolas" w:eastAsia="Times New Roman" w:hAnsi="Consolas" w:cs="Courier New"/>
+          <w:i/>
+          <w:iCs/>
+          <w:color w:val="949494"/>
+          <w:sz w:val="21"/>
+          <w:szCs w:val="21"/>
+          <w:bdr w:val="none" w:sz="0" w:space="0" w:color="auto" w:frame="1"/>
+          <w:lang w:bidi="he-IL"/>
+        </w:rPr>
+        <w:t>dbl</w:t>
+      </w:r>
+      <w:proofErr w:type="spellEnd"/>
+      <w:r>
+        <w:rPr>
+          <w:rFonts w:ascii="Consolas" w:eastAsia="Times New Roman" w:hAnsi="Consolas" w:cs="Courier New"/>
+          <w:i/>
+          <w:iCs/>
+          <w:color w:val="949494"/>
+          <w:sz w:val="21"/>
+          <w:szCs w:val="21"/>
+          <w:bdr w:val="none" w:sz="0" w:space="0" w:color="auto" w:frame="1"/>
+          <w:lang w:bidi="he-IL"/>
+        </w:rPr>
+        <w:t>&gt;</w:t>
       </w:r>
       <w:r>
         <w:rPr>
@@ -1147,7 +1492,35 @@
           <w:bdr w:val="none" w:sz="0" w:space="0" w:color="auto" w:frame="1"/>
           <w:lang w:bidi="he-IL"/>
         </w:rPr>
-        <w:t>&lt;dbl&gt;</w:t>
+        <w:t>&lt;</w:t>
+      </w:r>
+      <w:proofErr w:type="spellStart"/>
+      <w:r>
+        <w:rPr>
+          <w:rFonts w:ascii="Consolas" w:eastAsia="Times New Roman" w:hAnsi="Consolas" w:cs="Courier New"/>
+          <w:i/>
+          <w:iCs/>
+          <w:color w:val="949494"/>
+          <w:sz w:val="21"/>
+          <w:szCs w:val="21"/>
+          <w:bdr w:val="none" w:sz="0" w:space="0" w:color="auto" w:frame="1"/>
+          <w:lang w:bidi="he-IL"/>
+        </w:rPr>
+        <w:t>dbl</w:t>
+      </w:r>
+      <w:proofErr w:type="spellEnd"/>
+      <w:r>
+        <w:rPr>
+          <w:rFonts w:ascii="Consolas" w:eastAsia="Times New Roman" w:hAnsi="Consolas" w:cs="Courier New"/>
+          <w:i/>
+          <w:iCs/>
+          <w:color w:val="949494"/>
+          <w:sz w:val="21"/>
+          <w:szCs w:val="21"/>
+          <w:bdr w:val="none" w:sz="0" w:space="0" w:color="auto" w:frame="1"/>
+          <w:lang w:bidi="he-IL"/>
+        </w:rPr>
+        <w:t>&gt;</w:t>
       </w:r>
       <w:r>
         <w:rPr>
@@ -1171,7 +1544,35 @@
           <w:bdr w:val="none" w:sz="0" w:space="0" w:color="auto" w:frame="1"/>
           <w:lang w:bidi="he-IL"/>
         </w:rPr>
-        <w:t>&lt;dbl&gt;</w:t>
+        <w:t>&lt;</w:t>
+      </w:r>
+      <w:proofErr w:type="spellStart"/>
+      <w:r>
+        <w:rPr>
+          <w:rFonts w:ascii="Consolas" w:eastAsia="Times New Roman" w:hAnsi="Consolas" w:cs="Courier New"/>
+          <w:i/>
+          <w:iCs/>
+          <w:color w:val="949494"/>
+          <w:sz w:val="21"/>
+          <w:szCs w:val="21"/>
+          <w:bdr w:val="none" w:sz="0" w:space="0" w:color="auto" w:frame="1"/>
+          <w:lang w:bidi="he-IL"/>
+        </w:rPr>
+        <w:t>dbl</w:t>
+      </w:r>
+      <w:proofErr w:type="spellEnd"/>
+      <w:r>
+        <w:rPr>
+          <w:rFonts w:ascii="Consolas" w:eastAsia="Times New Roman" w:hAnsi="Consolas" w:cs="Courier New"/>
+          <w:i/>
+          <w:iCs/>
+          <w:color w:val="949494"/>
+          <w:sz w:val="21"/>
+          <w:szCs w:val="21"/>
+          <w:bdr w:val="none" w:sz="0" w:space="0" w:color="auto" w:frame="1"/>
+          <w:lang w:bidi="he-IL"/>
+        </w:rPr>
+        <w:t>&gt;</w:t>
       </w:r>
       <w:r>
         <w:rPr>
@@ -1195,7 +1596,35 @@
           <w:bdr w:val="none" w:sz="0" w:space="0" w:color="auto" w:frame="1"/>
           <w:lang w:bidi="he-IL"/>
         </w:rPr>
-        <w:t>&lt;dbl&gt;</w:t>
+        <w:t>&lt;</w:t>
+      </w:r>
+      <w:proofErr w:type="spellStart"/>
+      <w:r>
+        <w:rPr>
+          <w:rFonts w:ascii="Consolas" w:eastAsia="Times New Roman" w:hAnsi="Consolas" w:cs="Courier New"/>
+          <w:i/>
+          <w:iCs/>
+          <w:color w:val="949494"/>
+          <w:sz w:val="21"/>
+          <w:szCs w:val="21"/>
+          <w:bdr w:val="none" w:sz="0" w:space="0" w:color="auto" w:frame="1"/>
+          <w:lang w:bidi="he-IL"/>
+        </w:rPr>
+        <w:t>dbl</w:t>
+      </w:r>
+      <w:proofErr w:type="spellEnd"/>
+      <w:r>
+        <w:rPr>
+          <w:rFonts w:ascii="Consolas" w:eastAsia="Times New Roman" w:hAnsi="Consolas" w:cs="Courier New"/>
+          <w:i/>
+          <w:iCs/>
+          <w:color w:val="949494"/>
+          <w:sz w:val="21"/>
+          <w:szCs w:val="21"/>
+          <w:bdr w:val="none" w:sz="0" w:space="0" w:color="auto" w:frame="1"/>
+          <w:lang w:bidi="he-IL"/>
+        </w:rPr>
+        <w:t>&gt;</w:t>
       </w:r>
     </w:p>
     <w:p>
@@ -1249,7 +1678,31 @@
           <w:bdr w:val="none" w:sz="0" w:space="0" w:color="auto" w:frame="1"/>
           <w:lang w:bidi="he-IL"/>
         </w:rPr>
-        <w:t xml:space="preserve"> toserve        5.12   7.63  11.9    7.79   5.82   5.07   5.55   5.49   7.12 </w:t>
+        <w:t xml:space="preserve"> </w:t>
+      </w:r>
+      <w:proofErr w:type="spellStart"/>
+      <w:r>
+        <w:rPr>
+          <w:rFonts w:ascii="Consolas" w:eastAsia="Times New Roman" w:hAnsi="Consolas" w:cs="Courier New"/>
+          <w:color w:val="C5C8C6"/>
+          <w:sz w:val="21"/>
+          <w:szCs w:val="21"/>
+          <w:bdr w:val="none" w:sz="0" w:space="0" w:color="auto" w:frame="1"/>
+          <w:lang w:bidi="he-IL"/>
+        </w:rPr>
+        <w:t>toserve</w:t>
+      </w:r>
+      <w:proofErr w:type="spellEnd"/>
+      <w:r>
+        <w:rPr>
+          <w:rFonts w:ascii="Consolas" w:eastAsia="Times New Roman" w:hAnsi="Consolas" w:cs="Courier New"/>
+          <w:color w:val="C5C8C6"/>
+          <w:sz w:val="21"/>
+          <w:szCs w:val="21"/>
+          <w:bdr w:val="none" w:sz="0" w:space="0" w:color="auto" w:frame="1"/>
+          <w:lang w:bidi="he-IL"/>
+        </w:rPr>
+        <w:t xml:space="preserve">        5.12   7.63  11.9    7.79   5.82   5.07   5.55   5.49   7.12 </w:t>
       </w:r>
     </w:p>
     <w:p>
@@ -1303,7 +1756,31 @@
           <w:bdr w:val="none" w:sz="0" w:space="0" w:color="auto" w:frame="1"/>
           <w:lang w:bidi="he-IL"/>
         </w:rPr>
-        <w:t xml:space="preserve"> incarc        24.6   82.6   28.2   11.2   18.8   21     11.6   24.5   14.2  </w:t>
+        <w:t xml:space="preserve"> </w:t>
+      </w:r>
+      <w:proofErr w:type="spellStart"/>
+      <w:r>
+        <w:rPr>
+          <w:rFonts w:ascii="Consolas" w:eastAsia="Times New Roman" w:hAnsi="Consolas" w:cs="Courier New"/>
+          <w:color w:val="C5C8C6"/>
+          <w:sz w:val="21"/>
+          <w:szCs w:val="21"/>
+          <w:bdr w:val="none" w:sz="0" w:space="0" w:color="auto" w:frame="1"/>
+          <w:lang w:bidi="he-IL"/>
+        </w:rPr>
+        <w:t>incarc</w:t>
+      </w:r>
+      <w:proofErr w:type="spellEnd"/>
+      <w:r>
+        <w:rPr>
+          <w:rFonts w:ascii="Consolas" w:eastAsia="Times New Roman" w:hAnsi="Consolas" w:cs="Courier New"/>
+          <w:color w:val="C5C8C6"/>
+          <w:sz w:val="21"/>
+          <w:szCs w:val="21"/>
+          <w:bdr w:val="none" w:sz="0" w:space="0" w:color="auto" w:frame="1"/>
+          <w:lang w:bidi="he-IL"/>
+        </w:rPr>
+        <w:t xml:space="preserve">        24.6   82.6   28.2   11.2   18.8   21     11.6   24.5   14.2  </w:t>
       </w:r>
     </w:p>
     <w:p>
@@ -1411,7 +1888,31 @@
           <w:bdr w:val="none" w:sz="0" w:space="0" w:color="auto" w:frame="1"/>
           <w:lang w:bidi="he-IL"/>
         </w:rPr>
-        <w:t xml:space="preserve"> probat        12.5   11.5   11.7    6.83  13.7   14.9    6.36   8.74   7.05 </w:t>
+        <w:t xml:space="preserve"> </w:t>
+      </w:r>
+      <w:proofErr w:type="spellStart"/>
+      <w:r>
+        <w:rPr>
+          <w:rFonts w:ascii="Consolas" w:eastAsia="Times New Roman" w:hAnsi="Consolas" w:cs="Courier New"/>
+          <w:color w:val="C5C8C6"/>
+          <w:sz w:val="21"/>
+          <w:szCs w:val="21"/>
+          <w:bdr w:val="none" w:sz="0" w:space="0" w:color="auto" w:frame="1"/>
+          <w:lang w:bidi="he-IL"/>
+        </w:rPr>
+        <w:t>probat</w:t>
+      </w:r>
+      <w:proofErr w:type="spellEnd"/>
+      <w:r>
+        <w:rPr>
+          <w:rFonts w:ascii="Consolas" w:eastAsia="Times New Roman" w:hAnsi="Consolas" w:cs="Courier New"/>
+          <w:color w:val="C5C8C6"/>
+          <w:sz w:val="21"/>
+          <w:szCs w:val="21"/>
+          <w:bdr w:val="none" w:sz="0" w:space="0" w:color="auto" w:frame="1"/>
+          <w:lang w:bidi="he-IL"/>
+        </w:rPr>
+        <w:t xml:space="preserve">        12.5   11.5   11.7    6.83  13.7   14.9    6.36   8.74   7.05 </w:t>
       </w:r>
     </w:p>
     <w:p>
@@ -1464,7 +1965,31 @@
           <w:bdr w:val="none" w:sz="0" w:space="0" w:color="auto" w:frame="1"/>
           <w:lang w:bidi="he-IL"/>
         </w:rPr>
-        <w:t xml:space="preserve"> probatnonzero  0.5    0.571  0.424  0.315  0.431  0.602  0.294  0.485  0.327</w:t>
+        <w:t xml:space="preserve"> </w:t>
+      </w:r>
+      <w:proofErr w:type="spellStart"/>
+      <w:r>
+        <w:rPr>
+          <w:rFonts w:ascii="Consolas" w:eastAsia="Times New Roman" w:hAnsi="Consolas" w:cs="Courier New"/>
+          <w:color w:val="C5C8C6"/>
+          <w:sz w:val="21"/>
+          <w:szCs w:val="21"/>
+          <w:bdr w:val="none" w:sz="0" w:space="0" w:color="auto" w:frame="1"/>
+          <w:lang w:bidi="he-IL"/>
+        </w:rPr>
+        <w:t>probatnonzero</w:t>
+      </w:r>
+      <w:proofErr w:type="spellEnd"/>
+      <w:r>
+        <w:rPr>
+          <w:rFonts w:ascii="Consolas" w:eastAsia="Times New Roman" w:hAnsi="Consolas" w:cs="Courier New"/>
+          <w:color w:val="C5C8C6"/>
+          <w:sz w:val="21"/>
+          <w:szCs w:val="21"/>
+          <w:bdr w:val="none" w:sz="0" w:space="0" w:color="auto" w:frame="1"/>
+          <w:lang w:bidi="he-IL"/>
+        </w:rPr>
+        <w:t xml:space="preserve">  0.5    0.571  0.424  0.315  0.431  0.602  0.294  0.485  0.327</w:t>
       </w:r>
     </w:p>
     <w:p/>
@@ -1517,26 +2042,45 @@
       <w:r>
         <w:t xml:space="preserve"> disagreement.  For example, the measures </w:t>
       </w:r>
-      <w:r>
-        <w:rPr>
-          <w:i/>
-          <w:iCs/>
-        </w:rPr>
-        <w:t xml:space="preserve">incarc </w:t>
+      <w:proofErr w:type="spellStart"/>
+      <w:r>
+        <w:rPr>
+          <w:i/>
+          <w:iCs/>
+        </w:rPr>
+        <w:t>incarc</w:t>
+      </w:r>
+      <w:proofErr w:type="spellEnd"/>
+      <w:r>
+        <w:rPr>
+          <w:i/>
+          <w:iCs/>
+        </w:rPr>
+        <w:t xml:space="preserve"> </w:t>
       </w:r>
       <w:r>
         <w:t xml:space="preserve">(total sentence in months), </w:t>
       </w:r>
-      <w:r>
-        <w:rPr>
-          <w:i/>
-          <w:iCs/>
-        </w:rPr>
-        <w:t xml:space="preserve">probat </w:t>
+      <w:proofErr w:type="spellStart"/>
+      <w:r>
+        <w:rPr>
+          <w:i/>
+          <w:iCs/>
+        </w:rPr>
+        <w:t>probat</w:t>
+      </w:r>
+      <w:proofErr w:type="spellEnd"/>
+      <w:r>
+        <w:rPr>
+          <w:i/>
+          <w:iCs/>
+        </w:rPr>
+        <w:t xml:space="preserve"> </w:t>
       </w:r>
       <w:r>
         <w:t xml:space="preserve">(months of probation), and </w:t>
       </w:r>
+      <w:proofErr w:type="spellStart"/>
       <w:r>
         <w:rPr>
           <w:i/>
@@ -1544,6 +2088,7 @@
         </w:rPr>
         <w:t>probatnonzero</w:t>
       </w:r>
+      <w:proofErr w:type="spellEnd"/>
       <w:r>
         <w:t xml:space="preserve"> (binary indicating sentence included probation), rank calendar 4 as the least or second</w:t>
       </w:r>
@@ -1563,12 +2108,21 @@
       <w:r>
         <w:t xml:space="preserve"> (binary indicating incarceration) and </w:t>
       </w:r>
-      <w:r>
-        <w:rPr>
-          <w:i/>
-          <w:iCs/>
-        </w:rPr>
-        <w:t xml:space="preserve">toserve </w:t>
+      <w:proofErr w:type="spellStart"/>
+      <w:r>
+        <w:rPr>
+          <w:i/>
+          <w:iCs/>
+        </w:rPr>
+        <w:t>toserve</w:t>
+      </w:r>
+      <w:proofErr w:type="spellEnd"/>
+      <w:r>
+        <w:rPr>
+          <w:i/>
+          <w:iCs/>
+        </w:rPr>
+        <w:t xml:space="preserve"> </w:t>
       </w:r>
       <w:r>
         <w:t>(months of non-suspended sentence)</w:t>
@@ -1726,27 +2280,63 @@
       <w:r>
         <w:t>Dickey-Fuller (ADF) test on each endogenous variable of interest (</w:t>
       </w:r>
-      <w:r>
-        <w:rPr>
-          <w:i/>
-          <w:iCs/>
-        </w:rPr>
-        <w:t xml:space="preserve">incarc, incarcerate, </w:t>
-      </w:r>
-      <w:r>
-        <w:rPr>
-          <w:i/>
-          <w:iCs/>
-        </w:rPr>
-        <w:t xml:space="preserve">probat, </w:t>
-      </w:r>
-      <w:r>
-        <w:rPr>
-          <w:i/>
-          <w:iCs/>
-        </w:rPr>
-        <w:t>probatnonzero, toserve</w:t>
-      </w:r>
+      <w:proofErr w:type="spellStart"/>
+      <w:r>
+        <w:rPr>
+          <w:i/>
+          <w:iCs/>
+        </w:rPr>
+        <w:t>incarc</w:t>
+      </w:r>
+      <w:proofErr w:type="spellEnd"/>
+      <w:r>
+        <w:rPr>
+          <w:i/>
+          <w:iCs/>
+        </w:rPr>
+        <w:t xml:space="preserve">, incarcerate, </w:t>
+      </w:r>
+      <w:proofErr w:type="spellStart"/>
+      <w:r>
+        <w:rPr>
+          <w:i/>
+          <w:iCs/>
+        </w:rPr>
+        <w:t>probat</w:t>
+      </w:r>
+      <w:proofErr w:type="spellEnd"/>
+      <w:r>
+        <w:rPr>
+          <w:i/>
+          <w:iCs/>
+        </w:rPr>
+        <w:t xml:space="preserve">, </w:t>
+      </w:r>
+      <w:proofErr w:type="spellStart"/>
+      <w:r>
+        <w:rPr>
+          <w:i/>
+          <w:iCs/>
+        </w:rPr>
+        <w:t>probatnonzero</w:t>
+      </w:r>
+      <w:proofErr w:type="spellEnd"/>
+      <w:r>
+        <w:rPr>
+          <w:i/>
+          <w:iCs/>
+        </w:rPr>
+        <w:t xml:space="preserve">, </w:t>
+      </w:r>
+      <w:proofErr w:type="spellStart"/>
+      <w:r>
+        <w:rPr>
+          <w:i/>
+          <w:iCs/>
+        </w:rPr>
+        <w:t>toserve</w:t>
+      </w:r>
+      <w:proofErr w:type="spellEnd"/>
       <w:r>
         <w:t>) averaged per month.</w:t>
       </w:r>
@@ -1786,7 +2376,15 @@
         <w:spacing w:after="200"/>
       </w:pPr>
       <w:r>
-        <w:t>[insert adf table]</w:t>
+        <w:t xml:space="preserve">[insert </w:t>
+      </w:r>
+      <w:proofErr w:type="spellStart"/>
+      <w:r>
+        <w:t>adf</w:t>
+      </w:r>
+      <w:proofErr w:type="spellEnd"/>
+      <w:r>
+        <w:t xml:space="preserve"> table]</w:t>
       </w:r>
     </w:p>
     <w:p>
@@ -1812,7 +2410,31 @@
           <w:szCs w:val="21"/>
           <w:bdr w:val="none" w:sz="0" w:space="0" w:color="auto" w:frame="1"/>
         </w:rPr>
-        <w:t xml:space="preserve">  variable      statistic p.value alternative</w:t>
+        <w:t xml:space="preserve">  variable      statistic </w:t>
+      </w:r>
+      <w:proofErr w:type="spellStart"/>
+      <w:r>
+        <w:rPr>
+          <w:rStyle w:val="gnd-iwgdh3b"/>
+          <w:rFonts w:ascii="Consolas" w:hAnsi="Consolas"/>
+          <w:color w:val="C5C8C6"/>
+          <w:sz w:val="21"/>
+          <w:szCs w:val="21"/>
+          <w:bdr w:val="none" w:sz="0" w:space="0" w:color="auto" w:frame="1"/>
+        </w:rPr>
+        <w:t>p.value</w:t>
+      </w:r>
+      <w:proofErr w:type="spellEnd"/>
+      <w:r>
+        <w:rPr>
+          <w:rStyle w:val="gnd-iwgdh3b"/>
+          <w:rFonts w:ascii="Consolas" w:hAnsi="Consolas"/>
+          <w:color w:val="C5C8C6"/>
+          <w:sz w:val="21"/>
+          <w:szCs w:val="21"/>
+          <w:bdr w:val="none" w:sz="0" w:space="0" w:color="auto" w:frame="1"/>
+        </w:rPr>
+        <w:t xml:space="preserve"> alternative</w:t>
       </w:r>
     </w:p>
     <w:p>
@@ -1875,19 +2497,23 @@
           <w:szCs w:val="21"/>
           <w:bdr w:val="none" w:sz="0" w:space="0" w:color="auto" w:frame="1"/>
         </w:rPr>
-        <w:t>&lt;dbl&gt;</w:t>
-      </w:r>
+        <w:t>&lt;</w:t>
+      </w:r>
+      <w:proofErr w:type="spellStart"/>
       <w:r>
         <w:rPr>
           <w:rStyle w:val="gnd-iwgdh3b"/>
           <w:rFonts w:ascii="Consolas" w:hAnsi="Consolas"/>
-          <w:color w:val="C5C8C6"/>
-          <w:sz w:val="21"/>
-          <w:szCs w:val="21"/>
-          <w:bdr w:val="none" w:sz="0" w:space="0" w:color="auto" w:frame="1"/>
-        </w:rPr>
-        <w:t xml:space="preserve">   </w:t>
-      </w:r>
+          <w:i/>
+          <w:iCs/>
+          <w:color w:val="949494"/>
+          <w:sz w:val="21"/>
+          <w:szCs w:val="21"/>
+          <w:bdr w:val="none" w:sz="0" w:space="0" w:color="auto" w:frame="1"/>
+        </w:rPr>
+        <w:t>dbl</w:t>
+      </w:r>
+      <w:proofErr w:type="spellEnd"/>
       <w:r>
         <w:rPr>
           <w:rStyle w:val="gnd-iwgdh3b"/>
@@ -1899,7 +2525,59 @@
           <w:szCs w:val="21"/>
           <w:bdr w:val="none" w:sz="0" w:space="0" w:color="auto" w:frame="1"/>
         </w:rPr>
-        <w:t>&lt;dbl&gt;</w:t>
+        <w:t>&gt;</w:t>
+      </w:r>
+      <w:r>
+        <w:rPr>
+          <w:rStyle w:val="gnd-iwgdh3b"/>
+          <w:rFonts w:ascii="Consolas" w:hAnsi="Consolas"/>
+          <w:color w:val="C5C8C6"/>
+          <w:sz w:val="21"/>
+          <w:szCs w:val="21"/>
+          <w:bdr w:val="none" w:sz="0" w:space="0" w:color="auto" w:frame="1"/>
+        </w:rPr>
+        <w:t xml:space="preserve">   </w:t>
+      </w:r>
+      <w:r>
+        <w:rPr>
+          <w:rStyle w:val="gnd-iwgdh3b"/>
+          <w:rFonts w:ascii="Consolas" w:hAnsi="Consolas"/>
+          <w:i/>
+          <w:iCs/>
+          <w:color w:val="949494"/>
+          <w:sz w:val="21"/>
+          <w:szCs w:val="21"/>
+          <w:bdr w:val="none" w:sz="0" w:space="0" w:color="auto" w:frame="1"/>
+        </w:rPr>
+        <w:t>&lt;</w:t>
+      </w:r>
+      <w:proofErr w:type="spellStart"/>
+      <w:r>
+        <w:rPr>
+          <w:rStyle w:val="gnd-iwgdh3b"/>
+          <w:rFonts w:ascii="Consolas" w:hAnsi="Consolas"/>
+          <w:i/>
+          <w:iCs/>
+          <w:color w:val="949494"/>
+          <w:sz w:val="21"/>
+          <w:szCs w:val="21"/>
+          <w:bdr w:val="none" w:sz="0" w:space="0" w:color="auto" w:frame="1"/>
+        </w:rPr>
+        <w:t>dbl</w:t>
+      </w:r>
+      <w:proofErr w:type="spellEnd"/>
+      <w:r>
+        <w:rPr>
+          <w:rStyle w:val="gnd-iwgdh3b"/>
+          <w:rFonts w:ascii="Consolas" w:hAnsi="Consolas"/>
+          <w:i/>
+          <w:iCs/>
+          <w:color w:val="949494"/>
+          <w:sz w:val="21"/>
+          <w:szCs w:val="21"/>
+          <w:bdr w:val="none" w:sz="0" w:space="0" w:color="auto" w:frame="1"/>
+        </w:rPr>
+        <w:t>&gt;</w:t>
       </w:r>
       <w:r>
         <w:rPr>
@@ -1971,7 +2649,31 @@
           <w:szCs w:val="21"/>
           <w:bdr w:val="none" w:sz="0" w:space="0" w:color="auto" w:frame="1"/>
         </w:rPr>
-        <w:t xml:space="preserve"> toserve           -</w:t>
+        <w:t xml:space="preserve"> </w:t>
+      </w:r>
+      <w:proofErr w:type="spellStart"/>
+      <w:r>
+        <w:rPr>
+          <w:rStyle w:val="gnd-iwgdh3b"/>
+          <w:rFonts w:ascii="Consolas" w:hAnsi="Consolas"/>
+          <w:color w:val="C5C8C6"/>
+          <w:sz w:val="21"/>
+          <w:szCs w:val="21"/>
+          <w:bdr w:val="none" w:sz="0" w:space="0" w:color="auto" w:frame="1"/>
+        </w:rPr>
+        <w:t>toserve</w:t>
+      </w:r>
+      <w:proofErr w:type="spellEnd"/>
+      <w:r>
+        <w:rPr>
+          <w:rStyle w:val="gnd-iwgdh3b"/>
+          <w:rFonts w:ascii="Consolas" w:hAnsi="Consolas"/>
+          <w:color w:val="C5C8C6"/>
+          <w:sz w:val="21"/>
+          <w:szCs w:val="21"/>
+          <w:bdr w:val="none" w:sz="0" w:space="0" w:color="auto" w:frame="1"/>
+        </w:rPr>
+        <w:t xml:space="preserve">           -</w:t>
       </w:r>
       <w:r>
         <w:rPr>
@@ -2030,7 +2732,31 @@
           <w:szCs w:val="21"/>
           <w:bdr w:val="none" w:sz="0" w:space="0" w:color="auto" w:frame="1"/>
         </w:rPr>
-        <w:t xml:space="preserve"> probat            -</w:t>
+        <w:t xml:space="preserve"> </w:t>
+      </w:r>
+      <w:proofErr w:type="spellStart"/>
+      <w:r>
+        <w:rPr>
+          <w:rStyle w:val="gnd-iwgdh3b"/>
+          <w:rFonts w:ascii="Consolas" w:hAnsi="Consolas"/>
+          <w:color w:val="C5C8C6"/>
+          <w:sz w:val="21"/>
+          <w:szCs w:val="21"/>
+          <w:bdr w:val="none" w:sz="0" w:space="0" w:color="auto" w:frame="1"/>
+        </w:rPr>
+        <w:t>probat</w:t>
+      </w:r>
+      <w:proofErr w:type="spellEnd"/>
+      <w:r>
+        <w:rPr>
+          <w:rStyle w:val="gnd-iwgdh3b"/>
+          <w:rFonts w:ascii="Consolas" w:hAnsi="Consolas"/>
+          <w:color w:val="C5C8C6"/>
+          <w:sz w:val="21"/>
+          <w:szCs w:val="21"/>
+          <w:bdr w:val="none" w:sz="0" w:space="0" w:color="auto" w:frame="1"/>
+        </w:rPr>
+        <w:t xml:space="preserve">            -</w:t>
       </w:r>
       <w:r>
         <w:rPr>
@@ -2112,7 +2838,31 @@
           <w:szCs w:val="21"/>
           <w:bdr w:val="none" w:sz="0" w:space="0" w:color="auto" w:frame="1"/>
         </w:rPr>
-        <w:t xml:space="preserve"> incarc            -</w:t>
+        <w:t xml:space="preserve"> </w:t>
+      </w:r>
+      <w:proofErr w:type="spellStart"/>
+      <w:r>
+        <w:rPr>
+          <w:rStyle w:val="gnd-iwgdh3b"/>
+          <w:rFonts w:ascii="Consolas" w:hAnsi="Consolas"/>
+          <w:color w:val="C5C8C6"/>
+          <w:sz w:val="21"/>
+          <w:szCs w:val="21"/>
+          <w:bdr w:val="none" w:sz="0" w:space="0" w:color="auto" w:frame="1"/>
+        </w:rPr>
+        <w:t>incarc</w:t>
+      </w:r>
+      <w:proofErr w:type="spellEnd"/>
+      <w:r>
+        <w:rPr>
+          <w:rStyle w:val="gnd-iwgdh3b"/>
+          <w:rFonts w:ascii="Consolas" w:hAnsi="Consolas"/>
+          <w:color w:val="C5C8C6"/>
+          <w:sz w:val="21"/>
+          <w:szCs w:val="21"/>
+          <w:bdr w:val="none" w:sz="0" w:space="0" w:color="auto" w:frame="1"/>
+        </w:rPr>
+        <w:t xml:space="preserve">            -</w:t>
       </w:r>
       <w:r>
         <w:rPr>
@@ -2229,7 +2979,31 @@
           <w:szCs w:val="21"/>
           <w:bdr w:val="none" w:sz="0" w:space="0" w:color="auto" w:frame="1"/>
         </w:rPr>
-        <w:t xml:space="preserve"> probatnonzero     -</w:t>
+        <w:t xml:space="preserve"> </w:t>
+      </w:r>
+      <w:proofErr w:type="spellStart"/>
+      <w:r>
+        <w:rPr>
+          <w:rStyle w:val="gnd-iwgdh3b"/>
+          <w:rFonts w:ascii="Consolas" w:hAnsi="Consolas"/>
+          <w:color w:val="C5C8C6"/>
+          <w:sz w:val="21"/>
+          <w:szCs w:val="21"/>
+          <w:bdr w:val="none" w:sz="0" w:space="0" w:color="auto" w:frame="1"/>
+        </w:rPr>
+        <w:t>probatnonzero</w:t>
+      </w:r>
+      <w:proofErr w:type="spellEnd"/>
+      <w:r>
+        <w:rPr>
+          <w:rStyle w:val="gnd-iwgdh3b"/>
+          <w:rFonts w:ascii="Consolas" w:hAnsi="Consolas"/>
+          <w:color w:val="C5C8C6"/>
+          <w:sz w:val="21"/>
+          <w:szCs w:val="21"/>
+          <w:bdr w:val="none" w:sz="0" w:space="0" w:color="auto" w:frame="1"/>
+        </w:rPr>
+        <w:t xml:space="preserve">     -</w:t>
       </w:r>
       <w:r>
         <w:rPr>
@@ -2287,7 +3061,15 @@
         <w:spacing w:after="200"/>
       </w:pPr>
       <w:r>
-        <w:t>Next, we can examine the trend line over time, as fitted with a glm model.</w:t>
+        <w:t xml:space="preserve">Next, we can examine the trend line over time, as fitted with a </w:t>
+      </w:r>
+      <w:proofErr w:type="spellStart"/>
+      <w:r>
+        <w:t>glm</w:t>
+      </w:r>
+      <w:proofErr w:type="spellEnd"/>
+      <w:r>
+        <w:t xml:space="preserve"> model.</w:t>
       </w:r>
       <w:r>
         <w:t xml:space="preserve">  The below plot visualizes these trends and the associated standard errors.  The extent of the overlap of standard errors imply that </w:t>
@@ -2316,6 +3098,7 @@
       <w:r>
         <w:t xml:space="preserve">  Going forward, I will refer to </w:t>
       </w:r>
+      <w:proofErr w:type="spellStart"/>
       <w:r>
         <w:rPr>
           <w:i/>
@@ -2323,6 +3106,7 @@
         </w:rPr>
         <w:t>toserve</w:t>
       </w:r>
+      <w:proofErr w:type="spellEnd"/>
       <w:r>
         <w:t xml:space="preserve"> as this measure most directly concerns the </w:t>
       </w:r>
@@ -2406,7 +3190,15 @@
         <w:spacing w:after="200"/>
       </w:pPr>
       <w:r>
-        <w:t xml:space="preserve">Of Green and Winik’s analysis, I replicate the instrumental variable regressions in 2SLS and LIML, looking </w:t>
+        <w:t xml:space="preserve">Of Green and </w:t>
+      </w:r>
+      <w:proofErr w:type="spellStart"/>
+      <w:r>
+        <w:t>Winik’s</w:t>
+      </w:r>
+      <w:proofErr w:type="spellEnd"/>
+      <w:r>
+        <w:t xml:space="preserve"> analysis, I replicate the instrumental variable regressions in 2SLS and LIML, looking </w:t>
       </w:r>
       <w:r>
         <w:t xml:space="preserve">at </w:t>
@@ -2414,6 +3206,7 @@
       <w:r>
         <w:t xml:space="preserve">only one endogenous variable, </w:t>
       </w:r>
+      <w:proofErr w:type="spellStart"/>
       <w:r>
         <w:rPr>
           <w:i/>
@@ -2421,6 +3214,7 @@
         </w:rPr>
         <w:t>toserve</w:t>
       </w:r>
+      <w:proofErr w:type="spellEnd"/>
       <w:r>
         <w:t>.  I prefer this variable because out of all the measures for sentence explored above, this variable most directly targets the research question</w:t>
       </w:r>
@@ -2436,6 +3230,7 @@
       <w:r>
         <w:t xml:space="preserve">I additionally focus on just one binary outcome variable for recidivism, </w:t>
       </w:r>
+      <w:proofErr w:type="spellStart"/>
       <w:r>
         <w:rPr>
           <w:i/>
@@ -2443,11 +3238,36 @@
         </w:rPr>
         <w:t>laterarr</w:t>
       </w:r>
-      <w:r>
-        <w:t>, which measures if the defendant is rearrested within four years of the disposition date.  This is the preferred outcome variable in Green and Winik, and I feel that Roodman sufficiently explores the other most compelling binary outcome variable, which indicates if defendants are convicted within the follow-up interval</w:t>
-      </w:r>
-      <w:r>
-        <w:t>, to corroborate Green and Winik’s analysis.</w:t>
+      <w:proofErr w:type="spellEnd"/>
+      <w:r>
+        <w:t xml:space="preserve">, which measures if the defendant is rearrested within four years of the disposition date.  This is the preferred outcome variable in Green and </w:t>
+      </w:r>
+      <w:proofErr w:type="spellStart"/>
+      <w:r>
+        <w:t>Winik</w:t>
+      </w:r>
+      <w:proofErr w:type="spellEnd"/>
+      <w:r>
+        <w:t xml:space="preserve">, and I feel that </w:t>
+      </w:r>
+      <w:proofErr w:type="spellStart"/>
+      <w:r>
+        <w:t>Roodman</w:t>
+      </w:r>
+      <w:proofErr w:type="spellEnd"/>
+      <w:r>
+        <w:t xml:space="preserve"> sufficiently explores the other most compelling binary outcome variable, which indicates if defendants are convicted within the follow-up interval</w:t>
+      </w:r>
+      <w:r>
+        <w:t xml:space="preserve">, to corroborate Green and </w:t>
+      </w:r>
+      <w:proofErr w:type="spellStart"/>
+      <w:r>
+        <w:t>Winik’s</w:t>
+      </w:r>
+      <w:proofErr w:type="spellEnd"/>
+      <w:r>
+        <w:t xml:space="preserve"> analysis.</w:t>
       </w:r>
     </w:p>
     <w:p>
@@ -2470,6 +3290,7 @@
       <w:r>
         <w:t xml:space="preserve">, to estimate the causal impact of </w:t>
       </w:r>
+      <w:proofErr w:type="spellStart"/>
       <w:r>
         <w:rPr>
           <w:i/>
@@ -2477,6 +3298,7 @@
         </w:rPr>
         <w:t>toserve</w:t>
       </w:r>
+      <w:proofErr w:type="spellEnd"/>
       <w:r>
         <w:t xml:space="preserve"> on</w:t>
       </w:r>
@@ -2485,8 +3307,17 @@
           <w:i/>
           <w:iCs/>
         </w:rPr>
-        <w:t xml:space="preserve"> laterarr</w:t>
-      </w:r>
+        <w:t xml:space="preserve"> </w:t>
+      </w:r>
+      <w:proofErr w:type="spellStart"/>
+      <w:r>
+        <w:rPr>
+          <w:i/>
+          <w:iCs/>
+        </w:rPr>
+        <w:t>laterarr</w:t>
+      </w:r>
+      <w:proofErr w:type="spellEnd"/>
       <w:r>
         <w:t>, while controlling for the relevant covariates.</w:t>
       </w:r>
@@ -2497,7 +3328,23 @@
       </w:pPr>
       <w:r>
         <w:lastRenderedPageBreak/>
-        <w:t>To implement the analysis in R, I utilize the packages “plm” and “ivmodel.”  The former offers only 2SLS but permits multiple endogenous variables and robust</w:t>
+        <w:t>To implement the analysis in R, I utilize the packages “</w:t>
+      </w:r>
+      <w:proofErr w:type="spellStart"/>
+      <w:r>
+        <w:t>plm</w:t>
+      </w:r>
+      <w:proofErr w:type="spellEnd"/>
+      <w:r>
+        <w:t>” and “</w:t>
+      </w:r>
+      <w:proofErr w:type="spellStart"/>
+      <w:r>
+        <w:t>ivmodel</w:t>
+      </w:r>
+      <w:proofErr w:type="spellEnd"/>
+      <w:r>
+        <w:t>.”  The former offers only 2SLS but permits multiple endogenous variables and robust</w:t>
       </w:r>
       <w:r>
         <w:t xml:space="preserve"> clustered</w:t>
@@ -2506,7 +3353,23 @@
         <w:t xml:space="preserve"> standard errors, while the second offers both 2SLS and LIML, but only permits one endogenous variable.</w:t>
       </w:r>
       <w:r>
-        <w:t xml:space="preserve">  Below, I replicate Green and Roodman’s table 7 with package “plm.”  </w:t>
+        <w:t xml:space="preserve">  Below, I replicate Green and </w:t>
+      </w:r>
+      <w:proofErr w:type="spellStart"/>
+      <w:r>
+        <w:t>Roodman’s</w:t>
+      </w:r>
+      <w:proofErr w:type="spellEnd"/>
+      <w:r>
+        <w:t xml:space="preserve"> table 7 with package “</w:t>
+      </w:r>
+      <w:proofErr w:type="spellStart"/>
+      <w:r>
+        <w:t>plm</w:t>
+      </w:r>
+      <w:proofErr w:type="spellEnd"/>
+      <w:r>
+        <w:t xml:space="preserve">.”  </w:t>
       </w:r>
     </w:p>
     <w:p>
@@ -2525,7 +3388,23 @@
         <w:t>Below, I provide the results of</w:t>
       </w:r>
       <w:r>
-        <w:t xml:space="preserve"> the LIML regression using the packages “ivmodel”.  Uniquely, this “ivmodel” function calculates both LIML and 2SLS.  Therefore, the table below permits direct comparison of the two estimated impacts.</w:t>
+        <w:t xml:space="preserve"> the LIML regression using the packages “</w:t>
+      </w:r>
+      <w:proofErr w:type="spellStart"/>
+      <w:r>
+        <w:t>ivmodel</w:t>
+      </w:r>
+      <w:proofErr w:type="spellEnd"/>
+      <w:r>
+        <w:t>”.  Uniquely, this “</w:t>
+      </w:r>
+      <w:proofErr w:type="spellStart"/>
+      <w:r>
+        <w:t>ivmodel</w:t>
+      </w:r>
+      <w:proofErr w:type="spellEnd"/>
+      <w:r>
+        <w:t>” function calculates both LIML and 2SLS.  Therefore, the table below permits direct comparison of the two estimated impacts.</w:t>
       </w:r>
     </w:p>
     <w:p>
@@ -2547,10 +3426,26 @@
         <w:spacing w:after="200"/>
       </w:pPr>
       <w:r>
-        <w:t>Next, I perform a one-dimensional Anderson-Rubin test.  While Roodman performs a two-</w:t>
-      </w:r>
-      <w:r>
-        <w:t xml:space="preserve">dimensional graphical Anderson-Rubin test, this was not yet possible in R as an iv regression with two endogenous variables has not yet been implemented.  </w:t>
+        <w:t xml:space="preserve">Next, I perform a one-dimensional Anderson-Rubin test.  While </w:t>
+      </w:r>
+      <w:proofErr w:type="spellStart"/>
+      <w:r>
+        <w:t>Roodman</w:t>
+      </w:r>
+      <w:proofErr w:type="spellEnd"/>
+      <w:r>
+        <w:t xml:space="preserve"> performs a two-</w:t>
+      </w:r>
+      <w:r>
+        <w:t xml:space="preserve">dimensional graphical Anderson-Rubin test, this was not yet possible in R as an </w:t>
+      </w:r>
+      <w:proofErr w:type="spellStart"/>
+      <w:r>
+        <w:t>iv</w:t>
+      </w:r>
+      <w:proofErr w:type="spellEnd"/>
+      <w:r>
+        <w:t xml:space="preserve"> regression with two endogenous variables has not yet been implemented.  </w:t>
       </w:r>
       <w:r>
         <w:t xml:space="preserve">I </w:t>
@@ -2558,11 +3453,25 @@
       <w:r>
         <w:t xml:space="preserve">use the estimate from the LIML regression and compare it to multiple null hypotheses, for every 0.01 unit value between -0.5 and 0.5.  </w:t>
       </w:r>
-      <w:r>
-        <w:t xml:space="preserve">Roodman takes an additional step and bootstraps the AR test.  </w:t>
-      </w:r>
-      <w:r>
-        <w:t xml:space="preserve">The results suggest that we can strongly reject the null hypotheses that the </w:t>
+      <w:proofErr w:type="spellStart"/>
+      <w:r>
+        <w:t>Roodman</w:t>
+      </w:r>
+      <w:proofErr w:type="spellEnd"/>
+      <w:r>
+        <w:t xml:space="preserve"> takes an additional step and bootstraps the AR test.  </w:t>
+      </w:r>
+      <w:r>
+        <w:t xml:space="preserve">The coefficient is indicated on the plot with the green line, and the </w:t>
+      </w:r>
+      <w:r>
+        <w:t xml:space="preserve">results </w:t>
+      </w:r>
+      <w:r>
+        <w:t xml:space="preserve">of the test </w:t>
+      </w:r>
+      <w:r>
+        <w:t xml:space="preserve">suggest that we can strongly reject the null hypotheses that the </w:t>
       </w:r>
       <w:r>
         <w:t>estimated</w:t>
@@ -2579,7 +3488,54 @@
         <w:spacing w:after="200"/>
       </w:pPr>
       <w:r>
-        <w:t>[insert Anderson-Rubin]</w:t>
+        <w:rPr>
+          <w:noProof/>
+        </w:rPr>
+        <w:drawing>
+          <wp:inline distT="0" distB="0" distL="0" distR="0" wp14:anchorId="6F732207" wp14:editId="053C77FE">
+            <wp:extent cx="6400800" cy="4572000"/>
+            <wp:effectExtent l="0" t="0" r="0" b="0"/>
+            <wp:docPr id="5" name="Picture 5"/>
+            <wp:cNvGraphicFramePr>
+              <a:graphicFrameLocks xmlns:a="http://schemas.openxmlformats.org/drawingml/2006/main" noChangeAspect="1"/>
+            </wp:cNvGraphicFramePr>
+            <a:graphic xmlns:a="http://schemas.openxmlformats.org/drawingml/2006/main">
+              <a:graphicData uri="http://schemas.openxmlformats.org/drawingml/2006/picture">
+                <pic:pic xmlns:pic="http://schemas.openxmlformats.org/drawingml/2006/picture">
+                  <pic:nvPicPr>
+                    <pic:cNvPr id="0" name="Picture 3"/>
+                    <pic:cNvPicPr>
+                      <a:picLocks noChangeAspect="1" noChangeArrowheads="1"/>
+                    </pic:cNvPicPr>
+                  </pic:nvPicPr>
+                  <pic:blipFill>
+                    <a:blip r:embed="rId10" cstate="print">
+                      <a:extLst>
+                        <a:ext uri="{28A0092B-C50C-407E-A947-70E740481C1C}">
+                          <a14:useLocalDpi xmlns:a14="http://schemas.microsoft.com/office/drawing/2010/main" val="0"/>
+                        </a:ext>
+                      </a:extLst>
+                    </a:blip>
+                    <a:srcRect/>
+                    <a:stretch>
+                      <a:fillRect/>
+                    </a:stretch>
+                  </pic:blipFill>
+                  <pic:spPr bwMode="auto">
+                    <a:xfrm>
+                      <a:off x="0" y="0"/>
+                      <a:ext cx="6400800" cy="4572000"/>
+                    </a:xfrm>
+                    <a:prstGeom prst="rect">
+                      <a:avLst/>
+                    </a:prstGeom>
+                    <a:noFill/>
+                  </pic:spPr>
+                </pic:pic>
+              </a:graphicData>
+            </a:graphic>
+          </wp:inline>
+        </w:drawing>
       </w:r>
     </w:p>
     <w:p>
@@ -2587,7 +3543,16 @@
         <w:spacing w:after="200"/>
       </w:pPr>
       <w:r>
-        <w:t xml:space="preserve">Finally, I replicate Roodman’s sensitivity analysis using the same regression </w:t>
+        <w:lastRenderedPageBreak/>
+        <w:t xml:space="preserve">Finally, I replicate </w:t>
+      </w:r>
+      <w:proofErr w:type="spellStart"/>
+      <w:r>
+        <w:t>Roodman’s</w:t>
+      </w:r>
+      <w:proofErr w:type="spellEnd"/>
+      <w:r>
+        <w:t xml:space="preserve"> sensitivity analysis using the same regression </w:t>
       </w:r>
       <w:r>
         <w:t xml:space="preserve">formula </w:t>
@@ -2596,14 +3561,31 @@
         <w:t xml:space="preserve">as </w:t>
       </w:r>
       <w:r>
-        <w:t>earlier in the paper.  This means that my results are slightly different from Roodman’s, who</w:t>
+        <w:t xml:space="preserve">earlier in the paper.  This means that my results are slightly different from </w:t>
+      </w:r>
+      <w:proofErr w:type="spellStart"/>
+      <w:r>
+        <w:t>Roodman’s</w:t>
+      </w:r>
+      <w:proofErr w:type="spellEnd"/>
+      <w:r>
+        <w:t>, who</w:t>
       </w:r>
       <w:r>
         <w:t xml:space="preserve"> instead</w:t>
       </w:r>
       <w:r>
-        <w:t xml:space="preserve"> uses two endogenous variables in his LIML equation.  But just like Roodman, I vary the interval of the follow-up period and redefine </w:t>
-      </w:r>
+        <w:t xml:space="preserve"> uses two endogenous variables in his LIML equation.  But just like </w:t>
+      </w:r>
+      <w:proofErr w:type="spellStart"/>
+      <w:r>
+        <w:t>Roodman</w:t>
+      </w:r>
+      <w:proofErr w:type="spellEnd"/>
+      <w:r>
+        <w:t xml:space="preserve">, I vary the interval of the follow-up period and redefine </w:t>
+      </w:r>
+      <w:proofErr w:type="spellStart"/>
       <w:r>
         <w:rPr>
           <w:i/>
@@ -2611,11 +3593,20 @@
         </w:rPr>
         <w:t>laterarr</w:t>
       </w:r>
+      <w:proofErr w:type="spellEnd"/>
       <w:r>
         <w:t xml:space="preserve"> accordingly.  Since the number of defendants who have been secondarily arrested </w:t>
       </w:r>
       <w:r>
-        <w:t xml:space="preserve">does not necessarily change every day, I save computational time by calculating the coefficient for only unique days.  I also saved computational time by modifying the ivmodel equation to only </w:t>
+        <w:t xml:space="preserve">does not necessarily change every day, I save computational time by calculating the coefficient for only unique days.  I also saved computational time by modifying the </w:t>
+      </w:r>
+      <w:proofErr w:type="spellStart"/>
+      <w:r>
+        <w:t>ivmodel</w:t>
+      </w:r>
+      <w:proofErr w:type="spellEnd"/>
+      <w:r>
+        <w:t xml:space="preserve"> equation to only </w:t>
       </w:r>
       <w:r>
         <w:t>estimate</w:t>
@@ -2641,7 +3632,15 @@
         <w:t xml:space="preserve"> around zero, dipping negative again at the beginning of the fourth year.  J</w:t>
       </w:r>
       <w:r>
-        <w:t>ust as in Roodman’s analysis, there is no</w:t>
+        <w:t xml:space="preserve">ust as in </w:t>
+      </w:r>
+      <w:proofErr w:type="spellStart"/>
+      <w:r>
+        <w:t>Roodman’s</w:t>
+      </w:r>
+      <w:proofErr w:type="spellEnd"/>
+      <w:r>
+        <w:t xml:space="preserve"> analysis, there is no</w:t>
       </w:r>
       <w:r>
         <w:t xml:space="preserve"> big positive swing that decays toward the four-year mark, suggesting that the choice of a four-year follow-up interval adequately capture</w:t>
@@ -2650,7 +3649,15 @@
         <w:t>s</w:t>
       </w:r>
       <w:r>
-        <w:t xml:space="preserve"> the presence of an effect, if any.  And, just like Roodman’s analysis, none of the coefficients could be distinguished from zero on the 95% confidence interval, suggesting that 1 month of incarceration has no detectable impact on recidivism no matter the definition of the follow-up period.</w:t>
+        <w:t xml:space="preserve"> the presence of an effect, if any.  And, just like </w:t>
+      </w:r>
+      <w:proofErr w:type="spellStart"/>
+      <w:r>
+        <w:t>Roodman’s</w:t>
+      </w:r>
+      <w:proofErr w:type="spellEnd"/>
+      <w:r>
+        <w:t xml:space="preserve"> analysis, none of the coefficients could be distinguished from zero on the 95% confidence interval, suggesting that 1 month of incarceration has no detectable impact on recidivism no matter the definition of the follow-up period.</w:t>
       </w:r>
     </w:p>
     <w:p>
@@ -2661,7 +3668,6 @@
         <w:rPr>
           <w:noProof/>
         </w:rPr>
-        <w:lastRenderedPageBreak/>
         <w:drawing>
           <wp:inline distT="0" distB="0" distL="0" distR="0" wp14:anchorId="0273A176" wp14:editId="3F0CF3FE">
             <wp:extent cx="6400800" cy="3657600"/>
@@ -2680,7 +3686,7 @@
                     </pic:cNvPicPr>
                   </pic:nvPicPr>
                   <pic:blipFill>
-                    <a:blip r:embed="rId10" cstate="print">
+                    <a:blip r:embed="rId11" cstate="print">
                       <a:extLst>
                         <a:ext uri="{28A0092B-C50C-407E-A947-70E740481C1C}">
                           <a14:useLocalDpi xmlns:a14="http://schemas.microsoft.com/office/drawing/2010/main" val="0"/>
@@ -2729,16 +3735,26 @@
       <w:r>
         <w:t xml:space="preserve">In this paper, I explored the assumption that calendars can be ranked, replicated the instrumental variable regressions of </w:t>
       </w:r>
-      <w:r>
-        <w:rPr>
-          <w:i/>
-          <w:iCs/>
-        </w:rPr>
-        <w:t xml:space="preserve">laterarr </w:t>
+      <w:proofErr w:type="spellStart"/>
+      <w:r>
+        <w:rPr>
+          <w:i/>
+          <w:iCs/>
+        </w:rPr>
+        <w:t>laterarr</w:t>
+      </w:r>
+      <w:proofErr w:type="spellEnd"/>
+      <w:r>
+        <w:rPr>
+          <w:i/>
+          <w:iCs/>
+        </w:rPr>
+        <w:t xml:space="preserve"> </w:t>
       </w:r>
       <w:r>
         <w:t xml:space="preserve">on </w:t>
       </w:r>
+      <w:proofErr w:type="spellStart"/>
       <w:r>
         <w:rPr>
           <w:i/>
@@ -2746,14 +3762,39 @@
         </w:rPr>
         <w:t>toserve</w:t>
       </w:r>
-      <w:r>
-        <w:t xml:space="preserve"> (TSLS and  and LIML), </w:t>
-      </w:r>
-      <w:r>
-        <w:t xml:space="preserve">replicated part of the Roodman’s Anderson-Rubin test, and </w:t>
-      </w:r>
-      <w:r>
-        <w:t>replicated Roodman’s sensitivity analysis for the measurement of follow-up interval.</w:t>
+      <w:proofErr w:type="spellEnd"/>
+      <w:r>
+        <w:t xml:space="preserve"> (TSLS and  </w:t>
+      </w:r>
+      <w:proofErr w:type="spellStart"/>
+      <w:r>
+        <w:t>and</w:t>
+      </w:r>
+      <w:proofErr w:type="spellEnd"/>
+      <w:r>
+        <w:t xml:space="preserve"> LIML), </w:t>
+      </w:r>
+      <w:r>
+        <w:t xml:space="preserve">replicated part of the </w:t>
+      </w:r>
+      <w:proofErr w:type="spellStart"/>
+      <w:r>
+        <w:t>Roodman’s</w:t>
+      </w:r>
+      <w:proofErr w:type="spellEnd"/>
+      <w:r>
+        <w:t xml:space="preserve"> Anderson-Rubin test, and </w:t>
+      </w:r>
+      <w:r>
+        <w:t xml:space="preserve">replicated </w:t>
+      </w:r>
+      <w:proofErr w:type="spellStart"/>
+      <w:r>
+        <w:t>Roodman’s</w:t>
+      </w:r>
+      <w:proofErr w:type="spellEnd"/>
+      <w:r>
+        <w:t xml:space="preserve"> sensitivity analysis for the measurement of follow-up interval.</w:t>
       </w:r>
     </w:p>
     <w:p>
@@ -2761,11 +3802,13 @@
         <w:pStyle w:val="BodyText"/>
       </w:pPr>
       <w:r>
+        <w:lastRenderedPageBreak/>
         <w:t xml:space="preserve">My exploration of the monotonicity of the judicial calendars questions the validity of the assumption, but does not discount it.  Further research is necessary to evaluate this assumption. </w:t>
       </w:r>
       <w:r>
         <w:t xml:space="preserve">The replicated regressions all find weakly positive coefficients on </w:t>
       </w:r>
+      <w:proofErr w:type="spellStart"/>
       <w:r>
         <w:rPr>
           <w:i/>
@@ -2773,11 +3816,36 @@
         </w:rPr>
         <w:t>toserve</w:t>
       </w:r>
-      <w:r>
-        <w:t xml:space="preserve"> that are not statistically significant.  This result reinforces the findings of Green and Winik, and Roodman, that an additional month of incarceration as no detectable effect on recidivism.  </w:t>
-      </w:r>
-      <w:r>
-        <w:t>The Anderson-Rubin test further reinforces this finding as it suggests that the estimated impact is statistically different from negative values.  The replication of Roodman’s sensitivity analysis reinforces his original findings</w:t>
+      <w:proofErr w:type="spellEnd"/>
+      <w:r>
+        <w:t xml:space="preserve"> that are not statistically significant.  This result reinforces the findings of Green and </w:t>
+      </w:r>
+      <w:proofErr w:type="spellStart"/>
+      <w:r>
+        <w:t>Winik</w:t>
+      </w:r>
+      <w:proofErr w:type="spellEnd"/>
+      <w:r>
+        <w:t xml:space="preserve">, and </w:t>
+      </w:r>
+      <w:proofErr w:type="spellStart"/>
+      <w:r>
+        <w:t>Roodman</w:t>
+      </w:r>
+      <w:proofErr w:type="spellEnd"/>
+      <w:r>
+        <w:t xml:space="preserve">, that an additional month of incarceration as no detectable effect on recidivism.  </w:t>
+      </w:r>
+      <w:r>
+        <w:t xml:space="preserve">The Anderson-Rubin test further reinforces this finding as it suggests that the estimated impact is statistically different from negative values.  The replication of </w:t>
+      </w:r>
+      <w:proofErr w:type="spellStart"/>
+      <w:r>
+        <w:t>Roodman’s</w:t>
+      </w:r>
+      <w:proofErr w:type="spellEnd"/>
+      <w:r>
+        <w:t xml:space="preserve"> sensitivity analysis reinforces his original findings</w:t>
       </w:r>
       <w:r>
         <w:t xml:space="preserve"> that the definition of the follow-up period doesn’t obscure potential impacts visible early in the period.</w:t>
@@ -2824,7 +3892,15 @@
         <w:ind w:left="720"/>
       </w:pPr>
       <w:r>
-        <w:t xml:space="preserve">The Clerk shall create a separate assignment deck in the automated system for each subclassification of civil and criminal cases established by the Court pursuant to LCvR 40.2 of these Rules and a separate deck </w:t>
+        <w:t xml:space="preserve">The Clerk shall create a separate assignment deck in the automated system for each subclassification of civil and criminal cases established by the Court pursuant to </w:t>
+      </w:r>
+      <w:proofErr w:type="spellStart"/>
+      <w:r>
+        <w:t>LCvR</w:t>
+      </w:r>
+      <w:proofErr w:type="spellEnd"/>
+      <w:r>
+        <w:t xml:space="preserve"> 40.2 of these Rules and a separate deck </w:t>
       </w:r>
       <w:r>
         <w:t xml:space="preserve">[or calendar] </w:t>
@@ -2877,6 +3953,7 @@
         <w:lastRenderedPageBreak/>
         <w:t xml:space="preserve">Appendix 2. Calendar 2 Outlier in </w:t>
       </w:r>
+      <w:proofErr w:type="spellStart"/>
       <w:r>
         <w:rPr>
           <w:i/>
@@ -2884,6 +3961,7 @@
         </w:rPr>
         <w:t>Incarc</w:t>
       </w:r>
+      <w:proofErr w:type="spellEnd"/>
       <w:r>
         <w:t>.</w:t>
       </w:r>
@@ -2914,7 +3992,7 @@
                     </pic:cNvPicPr>
                   </pic:nvPicPr>
                   <pic:blipFill>
-                    <a:blip r:embed="rId11" cstate="print">
+                    <a:blip r:embed="rId12" cstate="print">
                       <a:extLst>
                         <a:ext uri="{28A0092B-C50C-407E-A947-70E740481C1C}">
                           <a14:useLocalDpi xmlns:a14="http://schemas.microsoft.com/office/drawing/2010/main" val="0"/>
@@ -2969,7 +4047,7 @@
                     </pic:cNvPicPr>
                   </pic:nvPicPr>
                   <pic:blipFill>
-                    <a:blip r:embed="rId12" cstate="print">
+                    <a:blip r:embed="rId13" cstate="print">
                       <a:extLst>
                         <a:ext uri="{28A0092B-C50C-407E-A947-70E740481C1C}">
                           <a14:useLocalDpi xmlns:a14="http://schemas.microsoft.com/office/drawing/2010/main" val="0"/>
@@ -3091,6 +4169,7 @@
       <w:r>
         <w:t xml:space="preserve"> Notably, the ranking plot suggests the possibility of outliers in calendar 2 for </w:t>
       </w:r>
+      <w:proofErr w:type="spellStart"/>
       <w:r>
         <w:rPr>
           <w:i/>
@@ -3098,6 +4177,7 @@
         </w:rPr>
         <w:t>incarc</w:t>
       </w:r>
+      <w:proofErr w:type="spellEnd"/>
       <w:r>
         <w:t>.  The presence of outliers is confirmed by a density distribution (see Appendix 2), which indicates 23</w:t>
       </w:r>
@@ -3123,6 +4203,7 @@
       <w:r>
         <w:t xml:space="preserve"> 23 outliers may be responsible for the apparent differentiation of calendar2 in </w:t>
       </w:r>
+      <w:proofErr w:type="spellStart"/>
       <w:r>
         <w:rPr>
           <w:i/>
@@ -3130,6 +4211,7 @@
         </w:rPr>
         <w:t>incarc</w:t>
       </w:r>
+      <w:proofErr w:type="spellEnd"/>
       <w:r>
         <w:rPr>
           <w:i/>

</xml_diff>